<commit_message>
Added all required documentation.
</commit_message>
<xml_diff>
--- a/doc/ReleaseandSprintPlan.docx
+++ b/doc/ReleaseandSprintPlan.docx
@@ -305,6 +305,14 @@
         <w:spacing w:after="120" w:before="960" w:line="240" w:lineRule="auto"/>
         <w:contextualSpacing w:val="0"/>
       </w:pPr>
+      <w:r>
+        <w:rPr>
+          <w:sz w:val="24"/>
+          <w:szCs w:val="24"/>
+          <w:rtl w:val="0"/>
+        </w:rPr>
+        <w:t xml:space="preserve">http://ec2-52-64-0-243.ap-southeast-2.compute.amazonaws.com/index.php</w:t>
+      </w:r>
       <w:r>
         <w:rPr>
           <w:rtl w:val="0"/>
@@ -2612,8 +2620,21 @@
         <w:pStyle w:val="Heading1"/>
         <w:contextualSpacing w:val="0"/>
       </w:pPr>
-      <w:bookmarkStart w:colFirst="0" w:colLast="0" w:name="_2et92p0" w:id="8"/>
+      <w:bookmarkStart w:colFirst="0" w:colLast="0" w:name="_emhzm6g5s4c6" w:id="8"/>
       <w:bookmarkEnd w:id="8"/>
+      <w:r>
+        <w:rPr>
+          <w:rtl w:val="0"/>
+        </w:rPr>
+      </w:r>
+    </w:p>
+    <w:p>
+      <w:pPr>
+        <w:pStyle w:val="Heading1"/>
+        <w:contextualSpacing w:val="0"/>
+      </w:pPr>
+      <w:bookmarkStart w:colFirst="0" w:colLast="0" w:name="_2et92p0" w:id="9"/>
+      <w:bookmarkEnd w:id="9"/>
       <w:r>
         <w:rPr>
           <w:rtl w:val="0"/>
@@ -2659,8 +2680,8 @@
         <w:pStyle w:val="Heading2"/>
         <w:contextualSpacing w:val="0"/>
       </w:pPr>
-      <w:bookmarkStart w:colFirst="0" w:colLast="0" w:name="_tyjcwt" w:id="9"/>
-      <w:bookmarkEnd w:id="9"/>
+      <w:bookmarkStart w:colFirst="0" w:colLast="0" w:name="_tyjcwt" w:id="10"/>
+      <w:bookmarkEnd w:id="10"/>
       <w:r>
         <w:rPr>
           <w:rtl w:val="0"/>
@@ -2938,8 +2959,8 @@
         <w:pStyle w:val="Heading2"/>
         <w:contextualSpacing w:val="0"/>
       </w:pPr>
-      <w:bookmarkStart w:colFirst="0" w:colLast="0" w:name="_y7b4rrxrqyw3" w:id="10"/>
-      <w:bookmarkEnd w:id="10"/>
+      <w:bookmarkStart w:colFirst="0" w:colLast="0" w:name="_y7b4rrxrqyw3" w:id="11"/>
+      <w:bookmarkEnd w:id="11"/>
       <w:r>
         <w:rPr>
           <w:rtl w:val="0"/>
@@ -2951,8 +2972,8 @@
         <w:pStyle w:val="Heading2"/>
         <w:contextualSpacing w:val="0"/>
       </w:pPr>
-      <w:bookmarkStart w:colFirst="0" w:colLast="0" w:name="_8saz2oi88y0j" w:id="11"/>
-      <w:bookmarkEnd w:id="11"/>
+      <w:bookmarkStart w:colFirst="0" w:colLast="0" w:name="_8saz2oi88y0j" w:id="12"/>
+      <w:bookmarkEnd w:id="12"/>
       <w:r>
         <w:rPr>
           <w:rtl w:val="0"/>
@@ -3315,8 +3336,34 @@
         <w:pStyle w:val="Heading2"/>
         <w:contextualSpacing w:val="0"/>
       </w:pPr>
-      <w:bookmarkStart w:colFirst="0" w:colLast="0" w:name="_si0kbtpgzqgk" w:id="12"/>
-      <w:bookmarkEnd w:id="12"/>
+      <w:bookmarkStart w:colFirst="0" w:colLast="0" w:name="_ri1tfx987l1x" w:id="13"/>
+      <w:bookmarkEnd w:id="13"/>
+      <w:r>
+        <w:rPr>
+          <w:rtl w:val="0"/>
+        </w:rPr>
+      </w:r>
+    </w:p>
+    <w:p>
+      <w:pPr>
+        <w:pStyle w:val="Heading2"/>
+        <w:contextualSpacing w:val="0"/>
+      </w:pPr>
+      <w:bookmarkStart w:colFirst="0" w:colLast="0" w:name="_72q0gc9270v1" w:id="14"/>
+      <w:bookmarkEnd w:id="14"/>
+      <w:r>
+        <w:rPr>
+          <w:rtl w:val="0"/>
+        </w:rPr>
+      </w:r>
+    </w:p>
+    <w:p>
+      <w:pPr>
+        <w:pStyle w:val="Heading2"/>
+        <w:contextualSpacing w:val="0"/>
+      </w:pPr>
+      <w:bookmarkStart w:colFirst="0" w:colLast="0" w:name="_si0kbtpgzqgk" w:id="15"/>
+      <w:bookmarkEnd w:id="15"/>
       <w:r>
         <w:rPr>
           <w:rtl w:val="0"/>
@@ -3581,8 +3628,8 @@
         <w:pStyle w:val="Heading2"/>
         <w:contextualSpacing w:val="0"/>
       </w:pPr>
-      <w:bookmarkStart w:colFirst="0" w:colLast="0" w:name="_3dy6vkm" w:id="13"/>
-      <w:bookmarkEnd w:id="13"/>
+      <w:bookmarkStart w:colFirst="0" w:colLast="0" w:name="_3dy6vkm" w:id="16"/>
+      <w:bookmarkEnd w:id="16"/>
       <w:r>
         <w:rPr>
           <w:rtl w:val="0"/>
@@ -3989,8 +4036,8 @@
         <w:pStyle w:val="Heading2"/>
         <w:contextualSpacing w:val="0"/>
       </w:pPr>
-      <w:bookmarkStart w:colFirst="0" w:colLast="0" w:name="_rl2zmcsjyzf4" w:id="14"/>
-      <w:bookmarkEnd w:id="14"/>
+      <w:bookmarkStart w:colFirst="0" w:colLast="0" w:name="_rl2zmcsjyzf4" w:id="17"/>
+      <w:bookmarkEnd w:id="17"/>
       <w:r>
         <w:rPr>
           <w:rtl w:val="0"/>
@@ -4315,11 +4362,8 @@
     </w:tbl>
     <w:p>
       <w:pPr>
-        <w:pStyle w:val="Heading2"/>
         <w:contextualSpacing w:val="0"/>
       </w:pPr>
-      <w:bookmarkStart w:colFirst="0" w:colLast="0" w:name="_sl3rhcg7lgaa" w:id="15"/>
-      <w:bookmarkEnd w:id="15"/>
       <w:r>
         <w:rPr>
           <w:rtl w:val="0"/>
@@ -4331,51 +4375,8 @@
         <w:pStyle w:val="Heading1"/>
         <w:contextualSpacing w:val="0"/>
       </w:pPr>
-      <w:bookmarkStart w:colFirst="0" w:colLast="0" w:name="_4o7ldljz15fs" w:id="16"/>
-      <w:bookmarkEnd w:id="16"/>
-      <w:r>
-        <w:rPr>
-          <w:rtl w:val="0"/>
-        </w:rPr>
-      </w:r>
-    </w:p>
-    <w:p>
-      <w:pPr>
-        <w:contextualSpacing w:val="0"/>
-      </w:pPr>
-      <w:r>
-        <w:rPr>
-          <w:rtl w:val="0"/>
-        </w:rPr>
-      </w:r>
-    </w:p>
-    <w:p>
-      <w:pPr>
-        <w:contextualSpacing w:val="0"/>
-      </w:pPr>
-      <w:r>
-        <w:rPr>
-          <w:rtl w:val="0"/>
-        </w:rPr>
-      </w:r>
-    </w:p>
-    <w:p>
-      <w:pPr>
-        <w:contextualSpacing w:val="0"/>
-      </w:pPr>
-      <w:r>
-        <w:rPr>
-          <w:rtl w:val="0"/>
-        </w:rPr>
-      </w:r>
-    </w:p>
-    <w:p>
-      <w:pPr>
-        <w:pStyle w:val="Heading1"/>
-        <w:contextualSpacing w:val="0"/>
-      </w:pPr>
-      <w:bookmarkStart w:colFirst="0" w:colLast="0" w:name="_1t3h5sf" w:id="17"/>
-      <w:bookmarkEnd w:id="17"/>
+      <w:bookmarkStart w:colFirst="0" w:colLast="0" w:name="_1t3h5sf" w:id="18"/>
+      <w:bookmarkEnd w:id="18"/>
       <w:r>
         <w:rPr>
           <w:rtl w:val="0"/>
@@ -4421,8 +4422,8 @@
         <w:pStyle w:val="Heading2"/>
         <w:contextualSpacing w:val="0"/>
       </w:pPr>
-      <w:bookmarkStart w:colFirst="0" w:colLast="0" w:name="_4d34og8" w:id="18"/>
-      <w:bookmarkEnd w:id="18"/>
+      <w:bookmarkStart w:colFirst="0" w:colLast="0" w:name="_4d34og8" w:id="19"/>
+      <w:bookmarkEnd w:id="19"/>
       <w:r>
         <w:rPr>
           <w:rtl w:val="0"/>
@@ -4646,8 +4647,8 @@
         <w:pStyle w:val="Heading2"/>
         <w:contextualSpacing w:val="0"/>
       </w:pPr>
-      <w:bookmarkStart w:colFirst="0" w:colLast="0" w:name="_2s8eyo1" w:id="19"/>
-      <w:bookmarkEnd w:id="19"/>
+      <w:bookmarkStart w:colFirst="0" w:colLast="0" w:name="_2s8eyo1" w:id="20"/>
+      <w:bookmarkEnd w:id="20"/>
       <w:r>
         <w:rPr>
           <w:rtl w:val="0"/>
@@ -4876,8 +4877,8 @@
         <w:pStyle w:val="Heading1"/>
         <w:contextualSpacing w:val="0"/>
       </w:pPr>
-      <w:bookmarkStart w:colFirst="0" w:colLast="0" w:name="_17dp8vu" w:id="20"/>
-      <w:bookmarkEnd w:id="20"/>
+      <w:bookmarkStart w:colFirst="0" w:colLast="0" w:name="_17dp8vu" w:id="21"/>
+      <w:bookmarkEnd w:id="21"/>
       <w:r>
         <w:rPr>
           <w:rtl w:val="0"/>
@@ -5485,8 +5486,8 @@
         <w:spacing w:before="360" w:lineRule="auto"/>
         <w:contextualSpacing w:val="0"/>
       </w:pPr>
-      <w:bookmarkStart w:colFirst="0" w:colLast="0" w:name="_3rdcrjn" w:id="21"/>
-      <w:bookmarkEnd w:id="21"/>
+      <w:bookmarkStart w:colFirst="0" w:colLast="0" w:name="_3rdcrjn" w:id="22"/>
+      <w:bookmarkEnd w:id="22"/>
       <w:r>
         <w:rPr>
           <w:b w:val="0"/>
@@ -5509,8 +5510,8 @@
       <w:pPr>
         <w:contextualSpacing w:val="0"/>
       </w:pPr>
-      <w:bookmarkStart w:colFirst="0" w:colLast="0" w:name="_26in1rg" w:id="22"/>
-      <w:bookmarkEnd w:id="22"/>
+      <w:bookmarkStart w:colFirst="0" w:colLast="0" w:name="_26in1rg" w:id="23"/>
+      <w:bookmarkEnd w:id="23"/>
       <w:r>
         <w:rPr>
           <w:rtl w:val="0"/>
@@ -5522,8 +5523,8 @@
         <w:pStyle w:val="Title"/>
         <w:contextualSpacing w:val="0"/>
       </w:pPr>
-      <w:bookmarkStart w:colFirst="0" w:colLast="0" w:name="_lnxbz9" w:id="23"/>
-      <w:bookmarkEnd w:id="23"/>
+      <w:bookmarkStart w:colFirst="0" w:colLast="0" w:name="_lnxbz9" w:id="24"/>
+      <w:bookmarkEnd w:id="24"/>
       <w:r>
         <w:rPr>
           <w:rtl w:val="0"/>
@@ -5536,13 +5537,15 @@
         <w:pStyle w:val="Heading1"/>
         <w:contextualSpacing w:val="0"/>
       </w:pPr>
-      <w:bookmarkStart w:colFirst="0" w:colLast="0" w:name="_35nkun2" w:id="24"/>
-      <w:bookmarkEnd w:id="24"/>
+      <w:bookmarkStart w:colFirst="0" w:colLast="0" w:name="_35nkun2" w:id="25"/>
+      <w:bookmarkEnd w:id="25"/>
       <w:r>
         <w:rPr>
+          <w:sz w:val="40"/>
+          <w:szCs w:val="40"/>
           <w:rtl w:val="0"/>
         </w:rPr>
-        <w:t xml:space="preserve">Sprint 1</w:t>
+        <w:t xml:space="preserve">Sprint 1 Plan</w:t>
       </w:r>
     </w:p>
     <w:p>
@@ -5569,8 +5572,8 @@
         <w:pStyle w:val="Heading2"/>
         <w:contextualSpacing w:val="0"/>
       </w:pPr>
-      <w:bookmarkStart w:colFirst="0" w:colLast="0" w:name="_1ksv4uv" w:id="25"/>
-      <w:bookmarkEnd w:id="25"/>
+      <w:bookmarkStart w:colFirst="0" w:colLast="0" w:name="_1ksv4uv" w:id="26"/>
+      <w:bookmarkEnd w:id="26"/>
       <w:r>
         <w:rPr>
           <w:b w:val="0"/>
@@ -5590,36 +5593,8 @@
         <w:spacing w:before="360" w:lineRule="auto"/>
         <w:contextualSpacing w:val="0"/>
       </w:pPr>
-      <w:bookmarkStart w:colFirst="0" w:colLast="0" w:name="_793pql5oh95j" w:id="26"/>
-      <w:bookmarkEnd w:id="26"/>
-      <w:r>
-        <w:rPr>
-          <w:rtl w:val="0"/>
-        </w:rPr>
-      </w:r>
-    </w:p>
-    <w:p>
-      <w:pPr>
-        <w:pStyle w:val="Heading2"/>
-        <w:spacing w:before="360" w:lineRule="auto"/>
-        <w:contextualSpacing w:val="0"/>
-      </w:pPr>
-      <w:bookmarkStart w:colFirst="0" w:colLast="0" w:name="_avhbcdk4n4tm" w:id="27"/>
+      <w:bookmarkStart w:colFirst="0" w:colLast="0" w:name="_44sinio" w:id="27"/>
       <w:bookmarkEnd w:id="27"/>
-      <w:r>
-        <w:rPr>
-          <w:rtl w:val="0"/>
-        </w:rPr>
-      </w:r>
-    </w:p>
-    <w:p>
-      <w:pPr>
-        <w:pStyle w:val="Heading2"/>
-        <w:spacing w:before="360" w:lineRule="auto"/>
-        <w:contextualSpacing w:val="0"/>
-      </w:pPr>
-      <w:bookmarkStart w:colFirst="0" w:colLast="0" w:name="_44sinio" w:id="28"/>
-      <w:bookmarkEnd w:id="28"/>
       <w:commentRangeStart w:id="0"/>
       <w:r>
         <w:rPr>
@@ -5782,6 +5757,7 @@
               <w:rPr>
                 <w:rtl w:val="0"/>
               </w:rPr>
+              <w:t xml:space="preserve">0.5</w:t>
             </w:r>
           </w:p>
         </w:tc>
@@ -5836,21 +5812,32 @@
             <w:pPr>
               <w:contextualSpacing w:val="0"/>
             </w:pPr>
-            <w:r>
-              <w:rPr>
-                <w:rtl w:val="0"/>
-              </w:rPr>
-            </w:r>
-          </w:p>
-        </w:tc>
-      </w:tr>
-      <w:tr>
-        <w:tc>
-          <w:tcPr/>
-          <w:p>
-            <w:pPr>
-              <w:contextualSpacing w:val="0"/>
-            </w:pPr>
+            <w:commentRangeEnd w:id="0"/>
+            <w:r>
+              <w:commentReference w:id="0"/>
+            </w:r>
+            <w:r>
+              <w:rPr>
+                <w:rtl w:val="0"/>
+              </w:rPr>
+              <w:t xml:space="preserve">0.5</w:t>
+            </w:r>
+            <w:r>
+              <w:rPr>
+                <w:rtl w:val="0"/>
+              </w:rPr>
+            </w:r>
+          </w:p>
+        </w:tc>
+      </w:tr>
+      <w:tr>
+        <w:tc>
+          <w:tcPr/>
+          <w:p>
+            <w:pPr>
+              <w:contextualSpacing w:val="0"/>
+            </w:pPr>
+            <w:commentRangeStart w:id="1"/>
             <w:r>
               <w:rPr>
                 <w:rtl w:val="0"/>
@@ -5898,6 +5885,7 @@
               <w:rPr>
                 <w:rtl w:val="0"/>
               </w:rPr>
+              <w:t xml:space="preserve">0.25</w:t>
             </w:r>
           </w:p>
         </w:tc>
@@ -5956,6 +5944,7 @@
               <w:rPr>
                 <w:rtl w:val="0"/>
               </w:rPr>
+              <w:t xml:space="preserve">0.25</w:t>
             </w:r>
           </w:p>
         </w:tc>
@@ -6019,6 +6008,7 @@
               <w:rPr>
                 <w:rtl w:val="0"/>
               </w:rPr>
+              <w:t xml:space="preserve">3</w:t>
             </w:r>
           </w:p>
         </w:tc>
@@ -6081,7 +6071,7 @@
               <w:rPr>
                 <w:rtl w:val="0"/>
               </w:rPr>
-              <w:t xml:space="preserve">2</w:t>
+              <w:t xml:space="preserve">4.5</w:t>
             </w:r>
           </w:p>
         </w:tc>
@@ -6093,8 +6083,8 @@
         <w:spacing w:before="360" w:lineRule="auto"/>
         <w:contextualSpacing w:val="0"/>
       </w:pPr>
-      <w:bookmarkStart w:colFirst="0" w:colLast="0" w:name="_z337ya" w:id="29"/>
-      <w:bookmarkEnd w:id="29"/>
+      <w:bookmarkStart w:colFirst="0" w:colLast="0" w:name="_z337ya" w:id="28"/>
+      <w:bookmarkEnd w:id="28"/>
       <w:r>
         <w:rPr>
           <w:rtl w:val="0"/>
@@ -6250,6 +6240,7 @@
               <w:rPr>
                 <w:rtl w:val="0"/>
               </w:rPr>
+              <w:t xml:space="preserve">1.5</w:t>
             </w:r>
           </w:p>
         </w:tc>
@@ -6308,6 +6299,7 @@
               <w:rPr>
                 <w:rtl w:val="0"/>
               </w:rPr>
+              <w:t xml:space="preserve">1</w:t>
             </w:r>
           </w:p>
         </w:tc>
@@ -6371,6 +6363,7 @@
               <w:rPr>
                 <w:rtl w:val="0"/>
               </w:rPr>
+              <w:t xml:space="preserve">0.5</w:t>
             </w:r>
           </w:p>
         </w:tc>
@@ -6429,6 +6422,7 @@
               <w:rPr>
                 <w:rtl w:val="0"/>
               </w:rPr>
+              <w:t xml:space="preserve">1</w:t>
             </w:r>
           </w:p>
         </w:tc>
@@ -6492,6 +6486,7 @@
               <w:rPr>
                 <w:rtl w:val="0"/>
               </w:rPr>
+              <w:t xml:space="preserve">0.5</w:t>
             </w:r>
           </w:p>
         </w:tc>
@@ -6550,6 +6545,7 @@
               <w:rPr>
                 <w:rtl w:val="0"/>
               </w:rPr>
+              <w:t xml:space="preserve">0.25</w:t>
             </w:r>
           </w:p>
         </w:tc>
@@ -6608,15 +6604,15 @@
             <w:pPr>
               <w:contextualSpacing w:val="0"/>
             </w:pPr>
-            <w:commentRangeEnd w:id="0"/>
-            <w:r>
-              <w:commentReference w:id="0"/>
-            </w:r>
-            <w:r>
-              <w:rPr>
-                <w:rtl w:val="0"/>
-              </w:rPr>
-              <w:t xml:space="preserve">4</w:t>
+            <w:commentRangeEnd w:id="1"/>
+            <w:r>
+              <w:commentReference w:id="1"/>
+            </w:r>
+            <w:r>
+              <w:rPr>
+                <w:rtl w:val="0"/>
+              </w:rPr>
+              <w:t xml:space="preserve">4.75</w:t>
             </w:r>
           </w:p>
         </w:tc>
@@ -6628,8 +6624,8 @@
         <w:spacing w:before="360" w:lineRule="auto"/>
         <w:contextualSpacing w:val="0"/>
       </w:pPr>
-      <w:bookmarkStart w:colFirst="0" w:colLast="0" w:name="_imyafx6bb3xf" w:id="30"/>
-      <w:bookmarkEnd w:id="30"/>
+      <w:bookmarkStart w:colFirst="0" w:colLast="0" w:name="_imyafx6bb3xf" w:id="29"/>
+      <w:bookmarkEnd w:id="29"/>
       <w:r>
         <w:rPr>
           <w:rtl w:val="0"/>
@@ -6642,8 +6638,8 @@
         <w:spacing w:before="360" w:lineRule="auto"/>
         <w:contextualSpacing w:val="0"/>
       </w:pPr>
-      <w:bookmarkStart w:colFirst="0" w:colLast="0" w:name="_irbs5v1om5hz" w:id="31"/>
-      <w:bookmarkEnd w:id="31"/>
+      <w:bookmarkStart w:colFirst="0" w:colLast="0" w:name="_irbs5v1om5hz" w:id="30"/>
+      <w:bookmarkEnd w:id="30"/>
       <w:r>
         <w:rPr>
           <w:rtl w:val="0"/>
@@ -6661,8 +6657,8 @@
         <w:spacing w:before="360" w:lineRule="auto"/>
         <w:contextualSpacing w:val="0"/>
       </w:pPr>
-      <w:bookmarkStart w:colFirst="0" w:colLast="0" w:name="_c99lmk9jsr5i" w:id="32"/>
-      <w:bookmarkEnd w:id="32"/>
+      <w:bookmarkStart w:colFirst="0" w:colLast="0" w:name="_c99lmk9jsr5i" w:id="31"/>
+      <w:bookmarkEnd w:id="31"/>
       <w:r>
         <w:rPr>
           <w:rtl w:val="0"/>
@@ -6675,8 +6671,8 @@
         <w:spacing w:before="360" w:lineRule="auto"/>
         <w:contextualSpacing w:val="0"/>
       </w:pPr>
-      <w:bookmarkStart w:colFirst="0" w:colLast="0" w:name="_i8ck9day3zqv" w:id="33"/>
-      <w:bookmarkEnd w:id="33"/>
+      <w:bookmarkStart w:colFirst="0" w:colLast="0" w:name="_i8ck9day3zqv" w:id="32"/>
+      <w:bookmarkEnd w:id="32"/>
       <w:r>
         <w:rPr>
           <w:rtl w:val="0"/>
@@ -6833,6 +6829,7 @@
               <w:rPr>
                 <w:rtl w:val="0"/>
               </w:rPr>
+              <w:t xml:space="preserve">1</w:t>
             </w:r>
           </w:p>
         </w:tc>
@@ -6894,6 +6891,7 @@
               <w:rPr>
                 <w:rtl w:val="0"/>
               </w:rPr>
+              <w:t xml:space="preserve">3</w:t>
             </w:r>
           </w:p>
         </w:tc>
@@ -6955,6 +6953,7 @@
               <w:rPr>
                 <w:rtl w:val="0"/>
               </w:rPr>
+              <w:t xml:space="preserve">2</w:t>
             </w:r>
           </w:p>
         </w:tc>
@@ -7019,6 +7018,7 @@
               <w:rPr>
                 <w:rtl w:val="0"/>
               </w:rPr>
+              <w:t xml:space="preserve">2</w:t>
             </w:r>
           </w:p>
         </w:tc>
@@ -7107,6 +7107,7 @@
               <w:rPr>
                 <w:rtl w:val="0"/>
               </w:rPr>
+              <w:t xml:space="preserve">2</w:t>
             </w:r>
           </w:p>
         </w:tc>
@@ -7168,6 +7169,7 @@
               <w:rPr>
                 <w:rtl w:val="0"/>
               </w:rPr>
+              <w:t xml:space="preserve">0.5</w:t>
             </w:r>
           </w:p>
         </w:tc>
@@ -7233,6 +7235,7 @@
               <w:rPr>
                 <w:rtl w:val="0"/>
               </w:rPr>
+              <w:t xml:space="preserve">10.5</w:t>
             </w:r>
           </w:p>
         </w:tc>
@@ -7244,8 +7247,8 @@
         <w:spacing w:before="360" w:lineRule="auto"/>
         <w:contextualSpacing w:val="0"/>
       </w:pPr>
-      <w:bookmarkStart w:colFirst="0" w:colLast="0" w:name="_36ovp6omgdt3" w:id="34"/>
-      <w:bookmarkEnd w:id="34"/>
+      <w:bookmarkStart w:colFirst="0" w:colLast="0" w:name="_36ovp6omgdt3" w:id="33"/>
+      <w:bookmarkEnd w:id="33"/>
       <w:r>
         <w:rPr>
           <w:rtl w:val="0"/>
@@ -7379,16 +7382,16 @@
               <w:spacing w:after="0" w:line="240" w:lineRule="auto"/>
               <w:contextualSpacing w:val="0"/>
             </w:pPr>
-            <w:commentRangeStart w:id="1"/>
+            <w:commentRangeStart w:id="2"/>
             <w:r>
               <w:rPr>
                 <w:rtl w:val="0"/>
               </w:rPr>
               <w:t xml:space="preserve">Create a profile page</w:t>
             </w:r>
-            <w:commentRangeEnd w:id="1"/>
-            <w:r>
-              <w:commentReference w:id="1"/>
+            <w:commentRangeEnd w:id="2"/>
+            <w:r>
+              <w:commentReference w:id="2"/>
             </w:r>
             <w:r>
               <w:rPr>
@@ -7423,6 +7426,7 @@
               <w:rPr>
                 <w:rtl w:val="0"/>
               </w:rPr>
+              <w:t xml:space="preserve">1</w:t>
             </w:r>
           </w:p>
         </w:tc>
@@ -7484,6 +7488,7 @@
               <w:rPr>
                 <w:rtl w:val="0"/>
               </w:rPr>
+              <w:t xml:space="preserve">2</w:t>
             </w:r>
           </w:p>
         </w:tc>
@@ -7545,6 +7550,7 @@
               <w:rPr>
                 <w:rtl w:val="0"/>
               </w:rPr>
+              <w:t xml:space="preserve">0.5</w:t>
             </w:r>
           </w:p>
         </w:tc>
@@ -7606,6 +7612,7 @@
               <w:rPr>
                 <w:rtl w:val="0"/>
               </w:rPr>
+              <w:t xml:space="preserve">0.5</w:t>
             </w:r>
           </w:p>
         </w:tc>
@@ -7667,6 +7674,7 @@
               <w:rPr>
                 <w:rtl w:val="0"/>
               </w:rPr>
+              <w:t xml:space="preserve">1</w:t>
             </w:r>
           </w:p>
         </w:tc>
@@ -7732,6 +7740,7 @@
               <w:rPr>
                 <w:rtl w:val="0"/>
               </w:rPr>
+              <w:t xml:space="preserve">5</w:t>
             </w:r>
           </w:p>
         </w:tc>
@@ -7757,8 +7766,8 @@
         <w:spacing w:before="360" w:lineRule="auto"/>
         <w:contextualSpacing w:val="0"/>
       </w:pPr>
-      <w:bookmarkStart w:colFirst="0" w:colLast="0" w:name="_daev6w97zrbv" w:id="35"/>
-      <w:bookmarkEnd w:id="35"/>
+      <w:bookmarkStart w:colFirst="0" w:colLast="0" w:name="_daev6w97zrbv" w:id="34"/>
+      <w:bookmarkEnd w:id="34"/>
       <w:r>
         <w:rPr>
           <w:rtl w:val="0"/>
@@ -7915,6 +7924,7 @@
               <w:rPr>
                 <w:rtl w:val="0"/>
               </w:rPr>
+              <w:t xml:space="preserve">4</w:t>
             </w:r>
           </w:p>
         </w:tc>
@@ -7976,6 +7986,7 @@
               <w:rPr>
                 <w:rtl w:val="0"/>
               </w:rPr>
+              <w:t xml:space="preserve">1</w:t>
             </w:r>
           </w:p>
         </w:tc>
@@ -8007,7 +8018,7 @@
               <w:rPr>
                 <w:rtl w:val="0"/>
               </w:rPr>
-              <w:t xml:space="preserve">Set total amount of volunteer required</w:t>
+              <w:t xml:space="preserve">Set total amount of volunteers required</w:t>
             </w:r>
           </w:p>
         </w:tc>
@@ -8037,6 +8048,7 @@
               <w:rPr>
                 <w:rtl w:val="0"/>
               </w:rPr>
+              <w:t xml:space="preserve">1</w:t>
             </w:r>
           </w:p>
         </w:tc>
@@ -8098,6 +8110,7 @@
               <w:rPr>
                 <w:rtl w:val="0"/>
               </w:rPr>
+              <w:t xml:space="preserve">1</w:t>
             </w:r>
           </w:p>
         </w:tc>
@@ -8159,6 +8172,7 @@
               <w:rPr>
                 <w:rtl w:val="0"/>
               </w:rPr>
+              <w:t xml:space="preserve">0.5</w:t>
             </w:r>
           </w:p>
         </w:tc>
@@ -8224,6 +8238,7 @@
               <w:rPr>
                 <w:rtl w:val="0"/>
               </w:rPr>
+              <w:t xml:space="preserve">7.5</w:t>
             </w:r>
           </w:p>
         </w:tc>
@@ -8245,16 +8260,44 @@
     </w:p>
     <w:p>
       <w:pPr>
+        <w:tabs>
+          <w:tab w:val="right" w:pos="9026"/>
+        </w:tabs>
+        <w:spacing w:after="120" w:before="240" w:line="240" w:lineRule="auto"/>
+        <w:contextualSpacing w:val="0"/>
+      </w:pPr>
+      <w:r>
+        <w:rPr>
+          <w:rtl w:val="0"/>
+        </w:rPr>
+      </w:r>
+    </w:p>
+    <w:p>
+      <w:pPr>
+        <w:tabs>
+          <w:tab w:val="right" w:pos="9026"/>
+        </w:tabs>
+        <w:spacing w:after="120" w:before="240" w:line="240" w:lineRule="auto"/>
+        <w:contextualSpacing w:val="0"/>
+      </w:pPr>
+      <w:r>
+        <w:rPr>
+          <w:rtl w:val="0"/>
+        </w:rPr>
+      </w:r>
+    </w:p>
+    <w:p>
+      <w:pPr>
         <w:pStyle w:val="Heading2"/>
         <w:spacing w:before="360" w:lineRule="auto"/>
         <w:contextualSpacing w:val="0"/>
       </w:pPr>
-      <w:bookmarkStart w:colFirst="0" w:colLast="0" w:name="_c29nhr7atkfz" w:id="36"/>
-      <w:bookmarkEnd w:id="36"/>
+      <w:bookmarkStart w:colFirst="0" w:colLast="0" w:name="_c29nhr7atkfz" w:id="35"/>
+      <w:bookmarkEnd w:id="35"/>
       <w:r>
         <w:rPr>
-          <w:sz w:val="28"/>
-          <w:szCs w:val="28"/>
+          <w:sz w:val="38"/>
+          <w:szCs w:val="38"/>
           <w:rtl w:val="0"/>
         </w:rPr>
         <w:t xml:space="preserve">Sprint 2 Plan</w:t>
@@ -8266,8 +8309,8 @@
         <w:spacing w:before="360" w:lineRule="auto"/>
         <w:contextualSpacing w:val="0"/>
       </w:pPr>
-      <w:bookmarkStart w:colFirst="0" w:colLast="0" w:name="_rbme34pviq70" w:id="37"/>
-      <w:bookmarkEnd w:id="37"/>
+      <w:bookmarkStart w:colFirst="0" w:colLast="0" w:name="_rbme34pviq70" w:id="36"/>
+      <w:bookmarkEnd w:id="36"/>
       <w:r>
         <w:rPr>
           <w:rtl w:val="0"/>
@@ -8424,6 +8467,7 @@
               <w:rPr>
                 <w:rtl w:val="0"/>
               </w:rPr>
+              <w:t xml:space="preserve">0.25</w:t>
             </w:r>
           </w:p>
         </w:tc>
@@ -8491,6 +8535,7 @@
               <w:rPr>
                 <w:rtl w:val="0"/>
               </w:rPr>
+              <w:t xml:space="preserve">2</w:t>
             </w:r>
           </w:p>
         </w:tc>
@@ -8555,6 +8600,7 @@
               <w:rPr>
                 <w:rtl w:val="0"/>
               </w:rPr>
+              <w:t xml:space="preserve">2</w:t>
             </w:r>
           </w:p>
         </w:tc>
@@ -8617,6 +8663,7 @@
               <w:rPr>
                 <w:rtl w:val="0"/>
               </w:rPr>
+              <w:t xml:space="preserve">0.25</w:t>
             </w:r>
           </w:p>
         </w:tc>
@@ -8740,6 +8787,7 @@
               <w:rPr>
                 <w:rtl w:val="0"/>
               </w:rPr>
+              <w:t xml:space="preserve">4.5</w:t>
             </w:r>
           </w:p>
         </w:tc>
@@ -8761,40 +8809,12 @@
     </w:p>
     <w:p>
       <w:pPr>
-        <w:tabs>
-          <w:tab w:val="right" w:pos="9026"/>
-        </w:tabs>
-        <w:spacing w:after="120" w:before="240" w:line="240" w:lineRule="auto"/>
-        <w:contextualSpacing w:val="0"/>
-      </w:pPr>
-      <w:r>
-        <w:rPr>
-          <w:rtl w:val="0"/>
-        </w:rPr>
-      </w:r>
-    </w:p>
-    <w:p>
-      <w:pPr>
-        <w:tabs>
-          <w:tab w:val="right" w:pos="9026"/>
-        </w:tabs>
-        <w:spacing w:after="120" w:before="240" w:line="240" w:lineRule="auto"/>
-        <w:contextualSpacing w:val="0"/>
-      </w:pPr>
-      <w:r>
-        <w:rPr>
-          <w:rtl w:val="0"/>
-        </w:rPr>
-      </w:r>
-    </w:p>
-    <w:p>
-      <w:pPr>
         <w:pStyle w:val="Heading2"/>
         <w:spacing w:before="360" w:lineRule="auto"/>
         <w:contextualSpacing w:val="0"/>
       </w:pPr>
-      <w:bookmarkStart w:colFirst="0" w:colLast="0" w:name="_xl5zckwkx9qn" w:id="38"/>
-      <w:bookmarkEnd w:id="38"/>
+      <w:bookmarkStart w:colFirst="0" w:colLast="0" w:name="_xl5zckwkx9qn" w:id="37"/>
+      <w:bookmarkEnd w:id="37"/>
       <w:r>
         <w:rPr>
           <w:rtl w:val="0"/>
@@ -8808,8 +8828,8 @@
         <w:spacing w:before="360" w:lineRule="auto"/>
         <w:contextualSpacing w:val="0"/>
       </w:pPr>
-      <w:bookmarkStart w:colFirst="0" w:colLast="0" w:name="_81ckfw1jpgkg" w:id="39"/>
-      <w:bookmarkEnd w:id="39"/>
+      <w:bookmarkStart w:colFirst="0" w:colLast="0" w:name="_81ckfw1jpgkg" w:id="38"/>
+      <w:bookmarkEnd w:id="38"/>
       <w:r>
         <w:rPr>
           <w:rtl w:val="0"/>
@@ -8965,6 +8985,7 @@
               <w:rPr>
                 <w:rtl w:val="0"/>
               </w:rPr>
+              <w:t xml:space="preserve">0.5</w:t>
             </w:r>
           </w:p>
         </w:tc>
@@ -9058,16 +9079,16 @@
               <w:spacing w:after="0" w:line="240" w:lineRule="auto"/>
               <w:contextualSpacing w:val="0"/>
             </w:pPr>
-            <w:commentRangeStart w:id="2"/>
+            <w:commentRangeStart w:id="3"/>
             <w:r>
               <w:rPr>
                 <w:rtl w:val="0"/>
               </w:rPr>
               <w:t xml:space="preserve"> Attendance sheet: list up all the student that should be attend the     course</w:t>
             </w:r>
-            <w:commentRangeEnd w:id="2"/>
-            <w:r>
-              <w:commentReference w:id="2"/>
+            <w:commentRangeEnd w:id="3"/>
+            <w:r>
+              <w:commentReference w:id="3"/>
             </w:r>
             <w:r>
               <w:rPr>
@@ -9198,7 +9219,7 @@
               <w:spacing w:after="0" w:line="240" w:lineRule="auto"/>
               <w:contextualSpacing w:val="0"/>
             </w:pPr>
-            <w:commentRangeStart w:id="3"/>
+            <w:commentRangeStart w:id="4"/>
             <w:r>
               <w:rPr>
                 <w:rtl w:val="0"/>
@@ -9211,9 +9232,9 @@
               </w:rPr>
               <w:t xml:space="preserve">: making a page to make a comment to the board</w:t>
             </w:r>
-            <w:commentRangeEnd w:id="3"/>
-            <w:r>
-              <w:commentReference w:id="3"/>
+            <w:commentRangeEnd w:id="4"/>
+            <w:r>
+              <w:commentReference w:id="4"/>
             </w:r>
             <w:r>
               <w:rPr>
@@ -9459,15 +9480,15 @@
         <w:spacing w:before="360" w:lineRule="auto"/>
         <w:contextualSpacing w:val="0"/>
       </w:pPr>
-      <w:bookmarkStart w:colFirst="0" w:colLast="0" w:name="_99xowy3pzd4u" w:id="40"/>
-      <w:bookmarkEnd w:id="40"/>
+      <w:bookmarkStart w:colFirst="0" w:colLast="0" w:name="_99xowy3pzd4u" w:id="39"/>
+      <w:bookmarkEnd w:id="39"/>
       <w:r>
         <w:rPr>
           <w:rtl w:val="0"/>
         </w:rPr>
         <w:t xml:space="preserve">Story ID: </w:t>
       </w:r>
-      <w:commentRangeStart w:id="4"/>
+      <w:commentRangeStart w:id="5"/>
       <w:r>
         <w:rPr>
           <w:rtl w:val="0"/>
@@ -9748,9 +9769,9 @@
               <w:spacing w:after="0" w:line="240" w:lineRule="auto"/>
               <w:contextualSpacing w:val="0"/>
             </w:pPr>
-            <w:commentRangeEnd w:id="4"/>
-            <w:r>
-              <w:commentReference w:id="4"/>
+            <w:commentRangeEnd w:id="5"/>
+            <w:r>
+              <w:commentReference w:id="5"/>
             </w:r>
             <w:r>
               <w:rPr>
@@ -9761,6 +9782,30 @@
         </w:tc>
       </w:tr>
     </w:tbl>
+    <w:p>
+      <w:pPr>
+        <w:pStyle w:val="Heading2"/>
+        <w:spacing w:before="360" w:lineRule="auto"/>
+        <w:contextualSpacing w:val="0"/>
+      </w:pPr>
+      <w:bookmarkStart w:colFirst="0" w:colLast="0" w:name="_8bc5f6sum2s3" w:id="40"/>
+      <w:bookmarkEnd w:id="40"/>
+      <w:r>
+        <w:rPr>
+          <w:rtl w:val="0"/>
+        </w:rPr>
+      </w:r>
+    </w:p>
+    <w:p>
+      <w:pPr>
+        <w:contextualSpacing w:val="0"/>
+      </w:pPr>
+      <w:r>
+        <w:rPr>
+          <w:rtl w:val="0"/>
+        </w:rPr>
+      </w:r>
+    </w:p>
     <w:p>
       <w:pPr>
         <w:pStyle w:val="Heading2"/>
@@ -9925,6 +9970,7 @@
               <w:rPr>
                 <w:rtl w:val="0"/>
               </w:rPr>
+              <w:t xml:space="preserve">1</w:t>
             </w:r>
           </w:p>
         </w:tc>
@@ -9986,6 +10032,7 @@
               <w:rPr>
                 <w:rtl w:val="0"/>
               </w:rPr>
+              <w:t xml:space="preserve">0.5</w:t>
             </w:r>
           </w:p>
         </w:tc>
@@ -10047,6 +10094,7 @@
               <w:rPr>
                 <w:rtl w:val="0"/>
               </w:rPr>
+              <w:t xml:space="preserve">0.5</w:t>
             </w:r>
           </w:p>
         </w:tc>
@@ -10108,6 +10156,7 @@
               <w:rPr>
                 <w:rtl w:val="0"/>
               </w:rPr>
+              <w:t xml:space="preserve">0.5</w:t>
             </w:r>
           </w:p>
         </w:tc>
@@ -10173,7 +10222,7 @@
               <w:rPr>
                 <w:rtl w:val="0"/>
               </w:rPr>
-              <w:t xml:space="preserve">z</w:t>
+              <w:t xml:space="preserve">2.5</w:t>
             </w:r>
           </w:p>
         </w:tc>
@@ -10185,15 +10234,119 @@
         <w:spacing w:before="360" w:lineRule="auto"/>
         <w:contextualSpacing w:val="0"/>
       </w:pPr>
-      <w:bookmarkStart w:colFirst="0" w:colLast="0" w:name="_gc3p2xjwfbeq" w:id="42"/>
+      <w:bookmarkStart w:colFirst="0" w:colLast="0" w:name="_x7xnoqk6qusf" w:id="42"/>
       <w:bookmarkEnd w:id="42"/>
       <w:r>
+        <w:drawing>
+          <wp:inline distB="114300" distT="114300" distL="114300" distR="114300">
+            <wp:extent cx="5715000" cy="3533775"/>
+            <wp:effectExtent b="0" l="0" r="0" t="0"/>
+            <wp:docPr id="1" name="image02.png" title="Actual User Stories Remaining and Ideal User Stories Remaining"/>
+            <a:graphic>
+              <a:graphicData uri="http://schemas.openxmlformats.org/drawingml/2006/picture">
+                <pic:pic>
+                  <pic:nvPicPr>
+                    <pic:cNvPr id="0" name="image02.png" title="Actual User Stories Remaining and Ideal User Stories Remaining"/>
+                    <pic:cNvPicPr preferRelativeResize="0"/>
+                  </pic:nvPicPr>
+                  <pic:blipFill>
+                    <a:blip r:embed="rId6"/>
+                    <a:srcRect b="0" l="0" r="0" t="0"/>
+                    <a:stretch>
+                      <a:fillRect/>
+                    </a:stretch>
+                  </pic:blipFill>
+                  <pic:spPr>
+                    <a:xfrm>
+                      <a:off x="0" y="0"/>
+                      <a:ext cx="5715000" cy="3533775"/>
+                    </a:xfrm>
+                    <a:prstGeom prst="rect"/>
+                    <a:ln/>
+                  </pic:spPr>
+                </pic:pic>
+              </a:graphicData>
+            </a:graphic>
+          </wp:inline>
+        </w:drawing>
+      </w:r>
+      <w:r>
         <w:rPr>
-          <w:sz w:val="28"/>
-          <w:szCs w:val="28"/>
           <w:rtl w:val="0"/>
         </w:rPr>
-        <w:t xml:space="preserve">Sprint 3 Plan</w:t>
+      </w:r>
+    </w:p>
+    <w:p>
+      <w:pPr>
+        <w:contextualSpacing w:val="0"/>
+      </w:pPr>
+      <w:r>
+        <w:rPr>
+          <w:sz w:val="36"/>
+          <w:szCs w:val="36"/>
+          <w:rtl w:val="0"/>
+        </w:rPr>
+        <w:t xml:space="preserve">RELEASE 1.0 SUMMARY</w:t>
+      </w:r>
+    </w:p>
+    <w:p>
+      <w:pPr>
+        <w:contextualSpacing w:val="0"/>
+      </w:pPr>
+      <w:r>
+        <w:rPr>
+          <w:rtl w:val="0"/>
+        </w:rPr>
+        <w:t xml:space="preserve">Across the course of release one, it is evident that learning a framework (YII2) proved to be both challenging yet highly beneficial for the production and development of the group project. There were a number of instances where the framework challenged us from a platform perspective in how we were going to host our website, and a number of mental exercises at first out of our experience level. However with perseverance, careful planning and specialisation within the group, where individuals work to our strengths, we were able to accomplish much more than we originally anticipated from the 1st sprint.</w:t>
+      </w:r>
+    </w:p>
+    <w:p>
+      <w:pPr>
+        <w:contextualSpacing w:val="0"/>
+      </w:pPr>
+      <w:r>
+        <w:rPr>
+          <w:rtl w:val="0"/>
+        </w:rPr>
+      </w:r>
+    </w:p>
+    <w:p>
+      <w:pPr>
+        <w:contextualSpacing w:val="0"/>
+      </w:pPr>
+      <w:r>
+        <w:rPr>
+          <w:rtl w:val="0"/>
+        </w:rPr>
+      </w:r>
+    </w:p>
+    <w:p>
+      <w:pPr>
+        <w:contextualSpacing w:val="0"/>
+      </w:pPr>
+      <w:r>
+        <w:rPr>
+          <w:rtl w:val="0"/>
+        </w:rPr>
+      </w:r>
+    </w:p>
+    <w:p>
+      <w:pPr>
+        <w:contextualSpacing w:val="0"/>
+      </w:pPr>
+      <w:r>
+        <w:rPr>
+          <w:b w:val="1"/>
+          <w:sz w:val="32"/>
+          <w:szCs w:val="32"/>
+          <w:rtl w:val="0"/>
+        </w:rPr>
+        <w:t xml:space="preserve">SPRINT 3 PLAN</w:t>
+      </w:r>
+      <w:r>
+        <w:rPr>
+          <w:rtl w:val="0"/>
+        </w:rPr>
       </w:r>
     </w:p>
     <w:p>
@@ -10359,6 +10512,7 @@
               <w:rPr>
                 <w:rtl w:val="0"/>
               </w:rPr>
+              <w:t xml:space="preserve">1</w:t>
             </w:r>
           </w:p>
         </w:tc>
@@ -10419,6 +10573,7 @@
               <w:rPr>
                 <w:rtl w:val="0"/>
               </w:rPr>
+              <w:t xml:space="preserve">1</w:t>
             </w:r>
           </w:p>
         </w:tc>
@@ -10480,6 +10635,7 @@
               <w:rPr>
                 <w:rtl w:val="0"/>
               </w:rPr>
+              <w:t xml:space="preserve">1</w:t>
             </w:r>
           </w:p>
         </w:tc>
@@ -10663,6 +10819,7 @@
               <w:rPr>
                 <w:rtl w:val="0"/>
               </w:rPr>
+              <w:t xml:space="preserve">3</w:t>
             </w:r>
           </w:p>
         </w:tc>
@@ -10832,6 +10989,7 @@
               <w:rPr>
                 <w:rtl w:val="0"/>
               </w:rPr>
+              <w:t xml:space="preserve">-</w:t>
             </w:r>
           </w:p>
         </w:tc>
@@ -10893,6 +11051,7 @@
               <w:rPr>
                 <w:rtl w:val="0"/>
               </w:rPr>
+              <w:t xml:space="preserve">1</w:t>
             </w:r>
           </w:p>
         </w:tc>
@@ -10953,6 +11112,7 @@
               <w:rPr>
                 <w:rtl w:val="0"/>
               </w:rPr>
+              <w:t xml:space="preserve">3</w:t>
             </w:r>
           </w:p>
         </w:tc>
@@ -11017,6 +11177,7 @@
               <w:rPr>
                 <w:rtl w:val="0"/>
               </w:rPr>
+              <w:t xml:space="preserve">3</w:t>
             </w:r>
           </w:p>
         </w:tc>
@@ -11140,6 +11301,7 @@
               <w:rPr>
                 <w:rtl w:val="0"/>
               </w:rPr>
+              <w:t xml:space="preserve">7</w:t>
             </w:r>
           </w:p>
         </w:tc>
@@ -11286,6 +11448,7 @@
           <w:tcPr/>
           <w:p>
             <w:pPr>
+              <w:spacing w:after="0" w:line="240" w:lineRule="auto"/>
               <w:contextualSpacing w:val="0"/>
             </w:pPr>
             <w:r>
@@ -11300,6 +11463,7 @@
           <w:tcPr/>
           <w:p>
             <w:pPr>
+              <w:spacing w:after="0" w:line="240" w:lineRule="auto"/>
               <w:contextualSpacing w:val="0"/>
             </w:pPr>
             <w:r>
@@ -11321,62 +11485,69 @@
               <w:rPr>
                 <w:rtl w:val="0"/>
               </w:rPr>
-            </w:r>
-          </w:p>
-        </w:tc>
-      </w:tr>
-      <w:tr>
-        <w:tc>
-          <w:tcPr/>
-          <w:p>
-            <w:pPr>
-              <w:spacing w:after="0" w:line="240" w:lineRule="auto"/>
-              <w:contextualSpacing w:val="0"/>
-            </w:pPr>
-            <w:r>
-              <w:rPr>
-                <w:rtl w:val="0"/>
-              </w:rPr>
-            </w:r>
-          </w:p>
-        </w:tc>
-        <w:tc>
-          <w:tcPr/>
-          <w:p>
-            <w:pPr>
-              <w:contextualSpacing w:val="0"/>
-            </w:pPr>
-            <w:r>
-              <w:rPr>
-                <w:rtl w:val="0"/>
-              </w:rPr>
-            </w:r>
-          </w:p>
-        </w:tc>
-        <w:tc>
-          <w:tcPr/>
-          <w:p>
-            <w:pPr>
-              <w:contextualSpacing w:val="0"/>
-            </w:pPr>
-            <w:r>
-              <w:rPr>
-                <w:rtl w:val="0"/>
-              </w:rPr>
-            </w:r>
-          </w:p>
-        </w:tc>
-        <w:tc>
-          <w:tcPr/>
-          <w:p>
-            <w:pPr>
-              <w:spacing w:after="0" w:line="240" w:lineRule="auto"/>
-              <w:contextualSpacing w:val="0"/>
-            </w:pPr>
-            <w:r>
-              <w:rPr>
-                <w:rtl w:val="0"/>
-              </w:rPr>
+              <w:t xml:space="preserve">4</w:t>
+            </w:r>
+          </w:p>
+        </w:tc>
+      </w:tr>
+      <w:tr>
+        <w:tc>
+          <w:tcPr/>
+          <w:p>
+            <w:pPr>
+              <w:spacing w:after="0" w:line="240" w:lineRule="auto"/>
+              <w:contextualSpacing w:val="0"/>
+            </w:pPr>
+            <w:r>
+              <w:rPr>
+                <w:rtl w:val="0"/>
+              </w:rPr>
+              <w:t xml:space="preserve">02</w:t>
+            </w:r>
+          </w:p>
+        </w:tc>
+        <w:tc>
+          <w:tcPr/>
+          <w:p>
+            <w:pPr>
+              <w:spacing w:after="0" w:line="240" w:lineRule="auto"/>
+              <w:contextualSpacing w:val="0"/>
+            </w:pPr>
+            <w:r>
+              <w:rPr>
+                <w:rtl w:val="0"/>
+              </w:rPr>
+              <w:t xml:space="preserve">Formatting and database information layout</w:t>
+            </w:r>
+          </w:p>
+        </w:tc>
+        <w:tc>
+          <w:tcPr/>
+          <w:p>
+            <w:pPr>
+              <w:spacing w:after="0" w:line="240" w:lineRule="auto"/>
+              <w:contextualSpacing w:val="0"/>
+            </w:pPr>
+            <w:r>
+              <w:rPr>
+                <w:rtl w:val="0"/>
+              </w:rPr>
+              <w:t xml:space="preserve">2</w:t>
+            </w:r>
+          </w:p>
+        </w:tc>
+        <w:tc>
+          <w:tcPr/>
+          <w:p>
+            <w:pPr>
+              <w:spacing w:after="0" w:line="240" w:lineRule="auto"/>
+              <w:contextualSpacing w:val="0"/>
+            </w:pPr>
+            <w:r>
+              <w:rPr>
+                <w:rtl w:val="0"/>
+              </w:rPr>
+              <w:t xml:space="preserve">3</w:t>
             </w:r>
           </w:p>
         </w:tc>
@@ -11619,6 +11790,7 @@
               <w:rPr>
                 <w:rtl w:val="0"/>
               </w:rPr>
+              <w:t xml:space="preserve">7</w:t>
             </w:r>
           </w:p>
         </w:tc>
@@ -11654,9 +11826,1110 @@
         </w:rPr>
       </w:r>
     </w:p>
+    <w:p>
+      <w:pPr>
+        <w:contextualSpacing w:val="0"/>
+      </w:pPr>
+      <w:r>
+        <w:rPr>
+          <w:rtl w:val="0"/>
+        </w:rPr>
+      </w:r>
+    </w:p>
+    <w:p>
+      <w:pPr>
+        <w:contextualSpacing w:val="0"/>
+      </w:pPr>
+      <w:r>
+        <w:rPr>
+          <w:rtl w:val="0"/>
+        </w:rPr>
+      </w:r>
+    </w:p>
+    <w:p>
+      <w:pPr>
+        <w:contextualSpacing w:val="0"/>
+      </w:pPr>
+      <w:r>
+        <w:rPr>
+          <w:b w:val="1"/>
+          <w:sz w:val="34"/>
+          <w:szCs w:val="34"/>
+          <w:rtl w:val="0"/>
+        </w:rPr>
+        <w:t xml:space="preserve">SPRINT 4 PLAN</w:t>
+      </w:r>
+    </w:p>
+    <w:p>
+      <w:pPr>
+        <w:pStyle w:val="Heading2"/>
+        <w:spacing w:before="360" w:lineRule="auto"/>
+        <w:contextualSpacing w:val="0"/>
+      </w:pPr>
+      <w:bookmarkStart w:colFirst="0" w:colLast="0" w:name="_5aobv7tbhc2m" w:id="46"/>
+      <w:bookmarkEnd w:id="46"/>
+      <w:r>
+        <w:rPr>
+          <w:rtl w:val="0"/>
+        </w:rPr>
+        <w:t xml:space="preserve">Story ID: 34 User Proofing</w:t>
+      </w:r>
+    </w:p>
+    <w:tbl>
+      <w:tblPr>
+        <w:tblStyle w:val="Table27"/>
+        <w:bidi w:val="0"/>
+        <w:tblW w:w="9020.0" w:type="dxa"/>
+        <w:jc w:val="left"/>
+        <w:tblInd w:w="-115.0" w:type="dxa"/>
+        <w:tblBorders>
+          <w:top w:color="8064a2" w:space="0" w:sz="8" w:val="single"/>
+          <w:left w:color="8064a2" w:space="0" w:sz="8" w:val="single"/>
+          <w:bottom w:color="8064a2" w:space="0" w:sz="8" w:val="single"/>
+          <w:right w:color="8064a2" w:space="0" w:sz="8" w:val="single"/>
+        </w:tblBorders>
+        <w:tblLayout w:type="fixed"/>
+        <w:tblLook w:val="04A0"/>
+      </w:tblPr>
+      <w:tblGrid>
+        <w:gridCol w:w="880"/>
+        <w:gridCol w:w="6320"/>
+        <w:gridCol w:w="1060"/>
+        <w:gridCol w:w="760"/>
+        <w:tblGridChange w:id="0">
+          <w:tblGrid>
+            <w:gridCol w:w="880"/>
+            <w:gridCol w:w="6320"/>
+            <w:gridCol w:w="1060"/>
+            <w:gridCol w:w="760"/>
+          </w:tblGrid>
+        </w:tblGridChange>
+      </w:tblGrid>
+      <w:tr>
+        <w:tc>
+          <w:tcPr/>
+          <w:p>
+            <w:pPr>
+              <w:spacing w:after="0" w:line="240" w:lineRule="auto"/>
+              <w:contextualSpacing w:val="0"/>
+            </w:pPr>
+            <w:r>
+              <w:rPr>
+                <w:rtl w:val="0"/>
+              </w:rPr>
+              <w:t xml:space="preserve">Task ID</w:t>
+            </w:r>
+          </w:p>
+        </w:tc>
+        <w:tc>
+          <w:tcPr/>
+          <w:p>
+            <w:pPr>
+              <w:spacing w:after="0" w:line="240" w:lineRule="auto"/>
+              <w:contextualSpacing w:val="0"/>
+            </w:pPr>
+            <w:r>
+              <w:rPr>
+                <w:rtl w:val="0"/>
+              </w:rPr>
+              <w:t xml:space="preserve">Task Description</w:t>
+            </w:r>
+          </w:p>
+        </w:tc>
+        <w:tc>
+          <w:tcPr/>
+          <w:p>
+            <w:pPr>
+              <w:spacing w:after="0" w:line="240" w:lineRule="auto"/>
+              <w:contextualSpacing w:val="0"/>
+            </w:pPr>
+            <w:r>
+              <w:rPr>
+                <w:rtl w:val="0"/>
+              </w:rPr>
+              <w:t xml:space="preserve">Estimate</w:t>
+            </w:r>
+          </w:p>
+        </w:tc>
+        <w:tc>
+          <w:tcPr/>
+          <w:p>
+            <w:pPr>
+              <w:spacing w:after="0" w:line="240" w:lineRule="auto"/>
+              <w:contextualSpacing w:val="0"/>
+            </w:pPr>
+            <w:r>
+              <w:rPr>
+                <w:rtl w:val="0"/>
+              </w:rPr>
+              <w:t xml:space="preserve">Taken</w:t>
+            </w:r>
+          </w:p>
+        </w:tc>
+      </w:tr>
+      <w:tr>
+        <w:tc>
+          <w:tcPr/>
+          <w:p>
+            <w:pPr>
+              <w:spacing w:after="0" w:line="240" w:lineRule="auto"/>
+              <w:contextualSpacing w:val="0"/>
+            </w:pPr>
+            <w:r>
+              <w:rPr>
+                <w:rtl w:val="0"/>
+              </w:rPr>
+              <w:t xml:space="preserve">01</w:t>
+            </w:r>
+          </w:p>
+        </w:tc>
+        <w:tc>
+          <w:tcPr/>
+          <w:p>
+            <w:pPr>
+              <w:spacing w:after="0" w:line="240" w:lineRule="auto"/>
+              <w:contextualSpacing w:val="0"/>
+            </w:pPr>
+            <w:r>
+              <w:rPr>
+                <w:rtl w:val="0"/>
+              </w:rPr>
+              <w:t xml:space="preserve">Login, signup, login pages - input data formatting</w:t>
+            </w:r>
+          </w:p>
+        </w:tc>
+        <w:tc>
+          <w:tcPr/>
+          <w:p>
+            <w:pPr>
+              <w:spacing w:after="0" w:line="240" w:lineRule="auto"/>
+              <w:contextualSpacing w:val="0"/>
+            </w:pPr>
+            <w:r>
+              <w:rPr>
+                <w:rtl w:val="0"/>
+              </w:rPr>
+              <w:t xml:space="preserve">3</w:t>
+            </w:r>
+          </w:p>
+        </w:tc>
+        <w:tc>
+          <w:tcPr/>
+          <w:p>
+            <w:pPr>
+              <w:spacing w:after="0" w:line="240" w:lineRule="auto"/>
+              <w:contextualSpacing w:val="0"/>
+            </w:pPr>
+            <w:r>
+              <w:rPr>
+                <w:rtl w:val="0"/>
+              </w:rPr>
+              <w:t xml:space="preserve">3</w:t>
+            </w:r>
+          </w:p>
+        </w:tc>
+      </w:tr>
+      <w:tr>
+        <w:tc>
+          <w:tcPr/>
+          <w:p>
+            <w:pPr>
+              <w:spacing w:after="0" w:line="240" w:lineRule="auto"/>
+              <w:contextualSpacing w:val="0"/>
+            </w:pPr>
+            <w:r>
+              <w:rPr>
+                <w:rtl w:val="0"/>
+              </w:rPr>
+              <w:t xml:space="preserve">02</w:t>
+            </w:r>
+          </w:p>
+        </w:tc>
+        <w:tc>
+          <w:tcPr/>
+          <w:p>
+            <w:pPr>
+              <w:spacing w:after="0" w:line="240" w:lineRule="auto"/>
+              <w:contextualSpacing w:val="0"/>
+            </w:pPr>
+            <w:r>
+              <w:rPr>
+                <w:rtl w:val="0"/>
+              </w:rPr>
+              <w:t xml:space="preserve">Course creation, Report creation - input data formatting</w:t>
+            </w:r>
+          </w:p>
+        </w:tc>
+        <w:tc>
+          <w:tcPr/>
+          <w:p>
+            <w:pPr>
+              <w:spacing w:after="0" w:line="240" w:lineRule="auto"/>
+              <w:contextualSpacing w:val="0"/>
+            </w:pPr>
+            <w:r>
+              <w:rPr>
+                <w:rtl w:val="0"/>
+              </w:rPr>
+              <w:t xml:space="preserve">2</w:t>
+            </w:r>
+          </w:p>
+        </w:tc>
+        <w:tc>
+          <w:tcPr/>
+          <w:p>
+            <w:pPr>
+              <w:spacing w:after="0" w:line="240" w:lineRule="auto"/>
+              <w:contextualSpacing w:val="0"/>
+            </w:pPr>
+            <w:r>
+              <w:rPr>
+                <w:rtl w:val="0"/>
+              </w:rPr>
+              <w:t xml:space="preserve">2</w:t>
+            </w:r>
+          </w:p>
+        </w:tc>
+      </w:tr>
+      <w:tr>
+        <w:tc>
+          <w:tcPr/>
+          <w:p>
+            <w:pPr>
+              <w:spacing w:after="0" w:line="240" w:lineRule="auto"/>
+              <w:contextualSpacing w:val="0"/>
+            </w:pPr>
+            <w:r>
+              <w:rPr>
+                <w:rtl w:val="0"/>
+              </w:rPr>
+            </w:r>
+          </w:p>
+        </w:tc>
+        <w:tc>
+          <w:tcPr/>
+          <w:p>
+            <w:pPr>
+              <w:spacing w:after="0" w:line="240" w:lineRule="auto"/>
+              <w:contextualSpacing w:val="0"/>
+            </w:pPr>
+            <w:r>
+              <w:rPr>
+                <w:rtl w:val="0"/>
+              </w:rPr>
+            </w:r>
+          </w:p>
+        </w:tc>
+        <w:tc>
+          <w:tcPr/>
+          <w:p>
+            <w:pPr>
+              <w:spacing w:after="0" w:line="240" w:lineRule="auto"/>
+              <w:contextualSpacing w:val="0"/>
+            </w:pPr>
+            <w:r>
+              <w:rPr>
+                <w:rtl w:val="0"/>
+              </w:rPr>
+            </w:r>
+          </w:p>
+        </w:tc>
+        <w:tc>
+          <w:tcPr/>
+          <w:p>
+            <w:pPr>
+              <w:spacing w:after="0" w:line="240" w:lineRule="auto"/>
+              <w:contextualSpacing w:val="0"/>
+            </w:pPr>
+            <w:r>
+              <w:rPr>
+                <w:rtl w:val="0"/>
+              </w:rPr>
+            </w:r>
+          </w:p>
+        </w:tc>
+      </w:tr>
+      <w:tr>
+        <w:trPr>
+          <w:trHeight w:val="220" w:hRule="atLeast"/>
+        </w:trPr>
+        <w:tc>
+          <w:tcPr/>
+          <w:p>
+            <w:pPr>
+              <w:spacing w:after="0" w:line="240" w:lineRule="auto"/>
+              <w:contextualSpacing w:val="0"/>
+            </w:pPr>
+            <w:r>
+              <w:rPr>
+                <w:rtl w:val="0"/>
+              </w:rPr>
+            </w:r>
+          </w:p>
+        </w:tc>
+        <w:tc>
+          <w:tcPr/>
+          <w:p>
+            <w:pPr>
+              <w:spacing w:after="0" w:line="240" w:lineRule="auto"/>
+              <w:contextualSpacing w:val="0"/>
+            </w:pPr>
+            <w:r>
+              <w:rPr>
+                <w:rtl w:val="0"/>
+              </w:rPr>
+            </w:r>
+          </w:p>
+        </w:tc>
+        <w:tc>
+          <w:tcPr/>
+          <w:p>
+            <w:pPr>
+              <w:spacing w:after="0" w:line="240" w:lineRule="auto"/>
+              <w:contextualSpacing w:val="0"/>
+            </w:pPr>
+            <w:r>
+              <w:rPr>
+                <w:rtl w:val="0"/>
+              </w:rPr>
+            </w:r>
+          </w:p>
+        </w:tc>
+        <w:tc>
+          <w:tcPr/>
+          <w:p>
+            <w:pPr>
+              <w:spacing w:after="0" w:line="240" w:lineRule="auto"/>
+              <w:contextualSpacing w:val="0"/>
+            </w:pPr>
+            <w:r>
+              <w:rPr>
+                <w:rtl w:val="0"/>
+              </w:rPr>
+            </w:r>
+          </w:p>
+        </w:tc>
+      </w:tr>
+      <w:tr>
+        <w:tc>
+          <w:tcPr/>
+          <w:p>
+            <w:pPr>
+              <w:spacing w:after="0" w:line="240" w:lineRule="auto"/>
+              <w:contextualSpacing w:val="0"/>
+            </w:pPr>
+            <w:r>
+              <w:rPr>
+                <w:rtl w:val="0"/>
+              </w:rPr>
+            </w:r>
+          </w:p>
+        </w:tc>
+        <w:tc>
+          <w:tcPr/>
+          <w:p>
+            <w:pPr>
+              <w:spacing w:after="0" w:line="240" w:lineRule="auto"/>
+              <w:contextualSpacing w:val="0"/>
+            </w:pPr>
+            <w:r>
+              <w:rPr>
+                <w:rtl w:val="0"/>
+              </w:rPr>
+            </w:r>
+          </w:p>
+        </w:tc>
+        <w:tc>
+          <w:tcPr/>
+          <w:p>
+            <w:pPr>
+              <w:spacing w:after="0" w:line="240" w:lineRule="auto"/>
+              <w:contextualSpacing w:val="0"/>
+            </w:pPr>
+            <w:r>
+              <w:rPr>
+                <w:rtl w:val="0"/>
+              </w:rPr>
+            </w:r>
+          </w:p>
+        </w:tc>
+        <w:tc>
+          <w:tcPr/>
+          <w:p>
+            <w:pPr>
+              <w:spacing w:after="0" w:line="240" w:lineRule="auto"/>
+              <w:contextualSpacing w:val="0"/>
+            </w:pPr>
+            <w:r>
+              <w:rPr>
+                <w:rtl w:val="0"/>
+              </w:rPr>
+            </w:r>
+          </w:p>
+        </w:tc>
+      </w:tr>
+      <w:tr>
+        <w:tc>
+          <w:tcPr/>
+          <w:p>
+            <w:pPr>
+              <w:spacing w:after="0" w:line="240" w:lineRule="auto"/>
+              <w:contextualSpacing w:val="0"/>
+            </w:pPr>
+            <w:r>
+              <w:rPr>
+                <w:rtl w:val="0"/>
+              </w:rPr>
+            </w:r>
+          </w:p>
+        </w:tc>
+        <w:tc>
+          <w:tcPr/>
+          <w:p>
+            <w:pPr>
+              <w:tabs>
+                <w:tab w:val="right" w:pos="6219"/>
+              </w:tabs>
+              <w:spacing w:after="0" w:line="240" w:lineRule="auto"/>
+              <w:contextualSpacing w:val="0"/>
+            </w:pPr>
+            <w:r>
+              <w:rPr>
+                <w:rtl w:val="0"/>
+              </w:rPr>
+              <w:t xml:space="preserve">Story Points: </w:t>
+              <w:tab/>
+              <w:t xml:space="preserve">Total Hours:</w:t>
+            </w:r>
+          </w:p>
+        </w:tc>
+        <w:tc>
+          <w:tcPr/>
+          <w:p>
+            <w:pPr>
+              <w:spacing w:after="0" w:line="240" w:lineRule="auto"/>
+              <w:contextualSpacing w:val="0"/>
+            </w:pPr>
+            <w:r>
+              <w:rPr>
+                <w:rtl w:val="0"/>
+              </w:rPr>
+              <w:t xml:space="preserve">2.5</w:t>
+            </w:r>
+          </w:p>
+        </w:tc>
+        <w:tc>
+          <w:tcPr/>
+          <w:p>
+            <w:pPr>
+              <w:spacing w:after="0" w:line="240" w:lineRule="auto"/>
+              <w:contextualSpacing w:val="0"/>
+            </w:pPr>
+            <w:r>
+              <w:rPr>
+                <w:rtl w:val="0"/>
+              </w:rPr>
+              <w:t xml:space="preserve">4</w:t>
+            </w:r>
+          </w:p>
+        </w:tc>
+      </w:tr>
+    </w:tbl>
+    <w:p>
+      <w:pPr>
+        <w:contextualSpacing w:val="0"/>
+      </w:pPr>
+      <w:r>
+        <w:rPr>
+          <w:rtl w:val="0"/>
+        </w:rPr>
+      </w:r>
+    </w:p>
+    <w:p>
+      <w:pPr>
+        <w:pStyle w:val="Heading2"/>
+        <w:spacing w:before="360" w:lineRule="auto"/>
+        <w:contextualSpacing w:val="0"/>
+      </w:pPr>
+      <w:bookmarkStart w:colFirst="0" w:colLast="0" w:name="_vv0nxpcjprp9" w:id="47"/>
+      <w:bookmarkEnd w:id="47"/>
+      <w:r>
+        <w:rPr>
+          <w:rtl w:val="0"/>
+        </w:rPr>
+        <w:t xml:space="preserve">Story ID: 35 System/Unit Testing</w:t>
+      </w:r>
+    </w:p>
+    <w:tbl>
+      <w:tblPr>
+        <w:tblStyle w:val="Table28"/>
+        <w:bidi w:val="0"/>
+        <w:tblW w:w="9020.0" w:type="dxa"/>
+        <w:jc w:val="left"/>
+        <w:tblInd w:w="-115.0" w:type="dxa"/>
+        <w:tblBorders>
+          <w:top w:color="8064a2" w:space="0" w:sz="8" w:val="single"/>
+          <w:left w:color="8064a2" w:space="0" w:sz="8" w:val="single"/>
+          <w:bottom w:color="8064a2" w:space="0" w:sz="8" w:val="single"/>
+          <w:right w:color="8064a2" w:space="0" w:sz="8" w:val="single"/>
+        </w:tblBorders>
+        <w:tblLayout w:type="fixed"/>
+        <w:tblLook w:val="04A0"/>
+      </w:tblPr>
+      <w:tblGrid>
+        <w:gridCol w:w="880"/>
+        <w:gridCol w:w="6320"/>
+        <w:gridCol w:w="1060"/>
+        <w:gridCol w:w="760"/>
+        <w:tblGridChange w:id="0">
+          <w:tblGrid>
+            <w:gridCol w:w="880"/>
+            <w:gridCol w:w="6320"/>
+            <w:gridCol w:w="1060"/>
+            <w:gridCol w:w="760"/>
+          </w:tblGrid>
+        </w:tblGridChange>
+      </w:tblGrid>
+      <w:tr>
+        <w:tc>
+          <w:tcPr/>
+          <w:p>
+            <w:pPr>
+              <w:spacing w:after="0" w:line="240" w:lineRule="auto"/>
+              <w:contextualSpacing w:val="0"/>
+            </w:pPr>
+            <w:r>
+              <w:rPr>
+                <w:rtl w:val="0"/>
+              </w:rPr>
+              <w:t xml:space="preserve">Task ID</w:t>
+            </w:r>
+          </w:p>
+        </w:tc>
+        <w:tc>
+          <w:tcPr/>
+          <w:p>
+            <w:pPr>
+              <w:spacing w:after="0" w:line="240" w:lineRule="auto"/>
+              <w:contextualSpacing w:val="0"/>
+            </w:pPr>
+            <w:r>
+              <w:rPr>
+                <w:rtl w:val="0"/>
+              </w:rPr>
+              <w:t xml:space="preserve">Task Description</w:t>
+            </w:r>
+          </w:p>
+        </w:tc>
+        <w:tc>
+          <w:tcPr/>
+          <w:p>
+            <w:pPr>
+              <w:spacing w:after="0" w:line="240" w:lineRule="auto"/>
+              <w:contextualSpacing w:val="0"/>
+            </w:pPr>
+            <w:r>
+              <w:rPr>
+                <w:rtl w:val="0"/>
+              </w:rPr>
+              <w:t xml:space="preserve">Estimate</w:t>
+            </w:r>
+          </w:p>
+        </w:tc>
+        <w:tc>
+          <w:tcPr/>
+          <w:p>
+            <w:pPr>
+              <w:spacing w:after="0" w:line="240" w:lineRule="auto"/>
+              <w:contextualSpacing w:val="0"/>
+            </w:pPr>
+            <w:r>
+              <w:rPr>
+                <w:rtl w:val="0"/>
+              </w:rPr>
+              <w:t xml:space="preserve">Taken</w:t>
+            </w:r>
+          </w:p>
+        </w:tc>
+      </w:tr>
+      <w:tr>
+        <w:tc>
+          <w:tcPr/>
+          <w:p>
+            <w:pPr>
+              <w:spacing w:after="0" w:line="240" w:lineRule="auto"/>
+              <w:contextualSpacing w:val="0"/>
+            </w:pPr>
+            <w:r>
+              <w:rPr>
+                <w:rtl w:val="0"/>
+              </w:rPr>
+              <w:t xml:space="preserve">01</w:t>
+            </w:r>
+          </w:p>
+        </w:tc>
+        <w:tc>
+          <w:tcPr/>
+          <w:p>
+            <w:pPr>
+              <w:spacing w:after="0" w:line="240" w:lineRule="auto"/>
+              <w:contextualSpacing w:val="0"/>
+            </w:pPr>
+            <w:r>
+              <w:rPr>
+                <w:rtl w:val="0"/>
+              </w:rPr>
+              <w:t xml:space="preserve">Create System testing php scripts</w:t>
+            </w:r>
+          </w:p>
+        </w:tc>
+        <w:tc>
+          <w:tcPr/>
+          <w:p>
+            <w:pPr>
+              <w:spacing w:after="0" w:line="240" w:lineRule="auto"/>
+              <w:contextualSpacing w:val="0"/>
+            </w:pPr>
+            <w:r>
+              <w:rPr>
+                <w:rtl w:val="0"/>
+              </w:rPr>
+              <w:t xml:space="preserve">1</w:t>
+            </w:r>
+          </w:p>
+        </w:tc>
+        <w:tc>
+          <w:tcPr/>
+          <w:p>
+            <w:pPr>
+              <w:spacing w:after="0" w:line="240" w:lineRule="auto"/>
+              <w:contextualSpacing w:val="0"/>
+            </w:pPr>
+            <w:r>
+              <w:rPr>
+                <w:rtl w:val="0"/>
+              </w:rPr>
+              <w:t xml:space="preserve">0.5</w:t>
+            </w:r>
+          </w:p>
+        </w:tc>
+      </w:tr>
+      <w:tr>
+        <w:tc>
+          <w:tcPr/>
+          <w:p>
+            <w:pPr>
+              <w:spacing w:after="0" w:line="240" w:lineRule="auto"/>
+              <w:contextualSpacing w:val="0"/>
+            </w:pPr>
+            <w:r>
+              <w:rPr>
+                <w:rtl w:val="0"/>
+              </w:rPr>
+              <w:t xml:space="preserve">02</w:t>
+            </w:r>
+          </w:p>
+        </w:tc>
+        <w:tc>
+          <w:tcPr/>
+          <w:p>
+            <w:pPr>
+              <w:spacing w:after="0" w:line="240" w:lineRule="auto"/>
+              <w:contextualSpacing w:val="0"/>
+            </w:pPr>
+            <w:r>
+              <w:rPr>
+                <w:rtl w:val="0"/>
+              </w:rPr>
+              <w:t xml:space="preserve">Enter input field values</w:t>
+            </w:r>
+          </w:p>
+        </w:tc>
+        <w:tc>
+          <w:tcPr/>
+          <w:p>
+            <w:pPr>
+              <w:spacing w:after="0" w:line="240" w:lineRule="auto"/>
+              <w:contextualSpacing w:val="0"/>
+            </w:pPr>
+            <w:r>
+              <w:rPr>
+                <w:rtl w:val="0"/>
+              </w:rPr>
+              <w:t xml:space="preserve">1</w:t>
+            </w:r>
+          </w:p>
+        </w:tc>
+        <w:tc>
+          <w:tcPr/>
+          <w:p>
+            <w:pPr>
+              <w:spacing w:after="0" w:line="240" w:lineRule="auto"/>
+              <w:contextualSpacing w:val="0"/>
+            </w:pPr>
+            <w:r>
+              <w:rPr>
+                <w:rtl w:val="0"/>
+              </w:rPr>
+              <w:t xml:space="preserve">1</w:t>
+            </w:r>
+          </w:p>
+        </w:tc>
+      </w:tr>
+      <w:tr>
+        <w:tc>
+          <w:tcPr/>
+          <w:p>
+            <w:pPr>
+              <w:spacing w:after="0" w:line="240" w:lineRule="auto"/>
+              <w:contextualSpacing w:val="0"/>
+            </w:pPr>
+            <w:r>
+              <w:rPr>
+                <w:rtl w:val="0"/>
+              </w:rPr>
+              <w:t xml:space="preserve">03</w:t>
+            </w:r>
+          </w:p>
+        </w:tc>
+        <w:tc>
+          <w:tcPr/>
+          <w:p>
+            <w:pPr>
+              <w:spacing w:after="0" w:line="240" w:lineRule="auto"/>
+              <w:contextualSpacing w:val="0"/>
+            </w:pPr>
+            <w:r>
+              <w:rPr>
+                <w:rtl w:val="0"/>
+              </w:rPr>
+              <w:t xml:space="preserve">test development for output values in all dynamic table creations</w:t>
+            </w:r>
+          </w:p>
+        </w:tc>
+        <w:tc>
+          <w:tcPr/>
+          <w:p>
+            <w:pPr>
+              <w:spacing w:after="0" w:line="240" w:lineRule="auto"/>
+              <w:contextualSpacing w:val="0"/>
+            </w:pPr>
+            <w:r>
+              <w:rPr>
+                <w:rtl w:val="0"/>
+              </w:rPr>
+              <w:t xml:space="preserve">4</w:t>
+            </w:r>
+          </w:p>
+        </w:tc>
+        <w:tc>
+          <w:tcPr/>
+          <w:p>
+            <w:pPr>
+              <w:spacing w:after="0" w:line="240" w:lineRule="auto"/>
+              <w:contextualSpacing w:val="0"/>
+            </w:pPr>
+            <w:r>
+              <w:rPr>
+                <w:rtl w:val="0"/>
+              </w:rPr>
+              <w:t xml:space="preserve">7</w:t>
+            </w:r>
+          </w:p>
+        </w:tc>
+      </w:tr>
+      <w:tr>
+        <w:trPr>
+          <w:trHeight w:val="220" w:hRule="atLeast"/>
+        </w:trPr>
+        <w:tc>
+          <w:tcPr/>
+          <w:p>
+            <w:pPr>
+              <w:spacing w:after="0" w:line="240" w:lineRule="auto"/>
+              <w:contextualSpacing w:val="0"/>
+            </w:pPr>
+            <w:r>
+              <w:rPr>
+                <w:rtl w:val="0"/>
+              </w:rPr>
+            </w:r>
+          </w:p>
+        </w:tc>
+        <w:tc>
+          <w:tcPr/>
+          <w:p>
+            <w:pPr>
+              <w:spacing w:after="0" w:line="240" w:lineRule="auto"/>
+              <w:contextualSpacing w:val="0"/>
+            </w:pPr>
+            <w:r>
+              <w:rPr>
+                <w:rtl w:val="0"/>
+              </w:rPr>
+            </w:r>
+          </w:p>
+        </w:tc>
+        <w:tc>
+          <w:tcPr/>
+          <w:p>
+            <w:pPr>
+              <w:spacing w:after="0" w:line="240" w:lineRule="auto"/>
+              <w:contextualSpacing w:val="0"/>
+            </w:pPr>
+            <w:r>
+              <w:rPr>
+                <w:rtl w:val="0"/>
+              </w:rPr>
+            </w:r>
+          </w:p>
+        </w:tc>
+        <w:tc>
+          <w:tcPr/>
+          <w:p>
+            <w:pPr>
+              <w:spacing w:after="0" w:line="240" w:lineRule="auto"/>
+              <w:contextualSpacing w:val="0"/>
+            </w:pPr>
+            <w:r>
+              <w:rPr>
+                <w:rtl w:val="0"/>
+              </w:rPr>
+            </w:r>
+          </w:p>
+        </w:tc>
+      </w:tr>
+      <w:tr>
+        <w:tc>
+          <w:tcPr/>
+          <w:p>
+            <w:pPr>
+              <w:spacing w:after="0" w:line="240" w:lineRule="auto"/>
+              <w:contextualSpacing w:val="0"/>
+            </w:pPr>
+            <w:r>
+              <w:rPr>
+                <w:rtl w:val="0"/>
+              </w:rPr>
+            </w:r>
+          </w:p>
+        </w:tc>
+        <w:tc>
+          <w:tcPr/>
+          <w:p>
+            <w:pPr>
+              <w:spacing w:after="0" w:line="240" w:lineRule="auto"/>
+              <w:contextualSpacing w:val="0"/>
+            </w:pPr>
+            <w:r>
+              <w:rPr>
+                <w:rtl w:val="0"/>
+              </w:rPr>
+            </w:r>
+          </w:p>
+        </w:tc>
+        <w:tc>
+          <w:tcPr/>
+          <w:p>
+            <w:pPr>
+              <w:spacing w:after="0" w:line="240" w:lineRule="auto"/>
+              <w:contextualSpacing w:val="0"/>
+            </w:pPr>
+            <w:r>
+              <w:rPr>
+                <w:rtl w:val="0"/>
+              </w:rPr>
+            </w:r>
+          </w:p>
+        </w:tc>
+        <w:tc>
+          <w:tcPr/>
+          <w:p>
+            <w:pPr>
+              <w:spacing w:after="0" w:line="240" w:lineRule="auto"/>
+              <w:contextualSpacing w:val="0"/>
+            </w:pPr>
+            <w:r>
+              <w:rPr>
+                <w:rtl w:val="0"/>
+              </w:rPr>
+            </w:r>
+          </w:p>
+        </w:tc>
+      </w:tr>
+      <w:tr>
+        <w:tc>
+          <w:tcPr/>
+          <w:p>
+            <w:pPr>
+              <w:spacing w:after="0" w:line="240" w:lineRule="auto"/>
+              <w:contextualSpacing w:val="0"/>
+            </w:pPr>
+            <w:r>
+              <w:rPr>
+                <w:rtl w:val="0"/>
+              </w:rPr>
+            </w:r>
+          </w:p>
+          <w:p>
+            <w:pPr>
+              <w:spacing w:after="0" w:line="240" w:lineRule="auto"/>
+              <w:contextualSpacing w:val="0"/>
+            </w:pPr>
+            <w:r>
+              <w:rPr>
+                <w:rtl w:val="0"/>
+              </w:rPr>
+            </w:r>
+          </w:p>
+        </w:tc>
+        <w:tc>
+          <w:tcPr/>
+          <w:p>
+            <w:pPr>
+              <w:tabs>
+                <w:tab w:val="right" w:pos="6219"/>
+              </w:tabs>
+              <w:spacing w:after="0" w:line="240" w:lineRule="auto"/>
+              <w:contextualSpacing w:val="0"/>
+            </w:pPr>
+            <w:r>
+              <w:rPr>
+                <w:rtl w:val="0"/>
+              </w:rPr>
+              <w:t xml:space="preserve">Story Points: </w:t>
+              <w:tab/>
+              <w:t xml:space="preserve">Total Hours:</w:t>
+            </w:r>
+          </w:p>
+        </w:tc>
+        <w:tc>
+          <w:tcPr/>
+          <w:p>
+            <w:pPr>
+              <w:spacing w:after="0" w:line="240" w:lineRule="auto"/>
+              <w:contextualSpacing w:val="0"/>
+            </w:pPr>
+            <w:r>
+              <w:rPr>
+                <w:rtl w:val="0"/>
+              </w:rPr>
+              <w:t xml:space="preserve">2.5</w:t>
+            </w:r>
+          </w:p>
+        </w:tc>
+        <w:tc>
+          <w:tcPr/>
+          <w:p>
+            <w:pPr>
+              <w:spacing w:after="0" w:line="240" w:lineRule="auto"/>
+              <w:contextualSpacing w:val="0"/>
+            </w:pPr>
+            <w:r>
+              <w:rPr>
+                <w:rtl w:val="0"/>
+              </w:rPr>
+              <w:t xml:space="preserve">4</w:t>
+            </w:r>
+          </w:p>
+        </w:tc>
+      </w:tr>
+    </w:tbl>
+    <w:p>
+      <w:pPr>
+        <w:contextualSpacing w:val="0"/>
+      </w:pPr>
+      <w:r>
+        <w:rPr>
+          <w:rtl w:val="0"/>
+        </w:rPr>
+      </w:r>
+    </w:p>
+    <w:p>
+      <w:pPr>
+        <w:tabs>
+          <w:tab w:val="right" w:pos="6219"/>
+        </w:tabs>
+        <w:spacing w:after="0" w:line="240" w:lineRule="auto"/>
+        <w:contextualSpacing w:val="0"/>
+      </w:pPr>
+      <w:r>
+        <w:drawing>
+          <wp:inline distB="114300" distT="114300" distL="114300" distR="114300">
+            <wp:extent cx="5872163" cy="3630954"/>
+            <wp:effectExtent b="0" l="0" r="0" t="0"/>
+            <wp:docPr id="2" name="image03.png" title="Chart"/>
+            <a:graphic>
+              <a:graphicData uri="http://schemas.openxmlformats.org/drawingml/2006/picture">
+                <pic:pic>
+                  <pic:nvPicPr>
+                    <pic:cNvPr id="0" name="image03.png" title="Chart"/>
+                    <pic:cNvPicPr preferRelativeResize="0"/>
+                  </pic:nvPicPr>
+                  <pic:blipFill>
+                    <a:blip r:embed="rId7"/>
+                    <a:srcRect b="0" l="0" r="0" t="0"/>
+                    <a:stretch>
+                      <a:fillRect/>
+                    </a:stretch>
+                  </pic:blipFill>
+                  <pic:spPr>
+                    <a:xfrm>
+                      <a:off x="0" y="0"/>
+                      <a:ext cx="5872163" cy="3630954"/>
+                    </a:xfrm>
+                    <a:prstGeom prst="rect"/>
+                    <a:ln/>
+                  </pic:spPr>
+                </pic:pic>
+              </a:graphicData>
+            </a:graphic>
+          </wp:inline>
+        </w:drawing>
+      </w:r>
+      <w:r>
+        <w:rPr>
+          <w:rtl w:val="0"/>
+        </w:rPr>
+      </w:r>
+    </w:p>
+    <w:p>
+      <w:pPr>
+        <w:contextualSpacing w:val="0"/>
+      </w:pPr>
+      <w:r>
+        <w:rPr>
+          <w:sz w:val="42"/>
+          <w:szCs w:val="42"/>
+          <w:rtl w:val="0"/>
+        </w:rPr>
+        <w:t xml:space="preserve">RELEASE 2.0 SUMMARY</w:t>
+      </w:r>
+    </w:p>
+    <w:p>
+      <w:pPr>
+        <w:contextualSpacing w:val="0"/>
+      </w:pPr>
+      <w:r>
+        <w:rPr>
+          <w:rtl w:val="0"/>
+        </w:rPr>
+        <w:t xml:space="preserve">On a number of occasions over the course of the semester there were instances where we thought we would struggle with regard to the development and completion of each of the user stories as a whole. It just goes to show that it is critical to break down each of the user stories into their smaller elements and communicate the common difficulty in implementing functionality. Even toward the end of the release (2) we found we were continually adding more user stories missed in the careful planning process. This proved to be highly useful and almost critical with regard to the production and functionality of our website. Documentation is everything when it comes to large scale projects like this. Being able to plan, calculate, develop and log all elements within a timeline can articulate production and provide guidance for the team in future iterations and developments.</w:t>
+      </w:r>
+    </w:p>
+    <w:p>
+      <w:pPr>
+        <w:contextualSpacing w:val="0"/>
+      </w:pPr>
+      <w:r>
+        <w:rPr>
+          <w:rtl w:val="0"/>
+        </w:rPr>
+      </w:r>
+    </w:p>
     <w:sectPr>
-      <w:headerReference r:id="rId6" w:type="default"/>
-      <w:footerReference r:id="rId7" w:type="default"/>
+      <w:headerReference r:id="rId8" w:type="default"/>
+      <w:footerReference r:id="rId9" w:type="default"/>
       <w:pgSz w:h="16838" w:w="11906"/>
       <w:pgMar w:bottom="1440" w:top="1440" w:left="1440" w:right="1440"/>
       <w:pgNumType w:start="1"/>
@@ -11696,7 +12969,36 @@
       </w:r>
     </w:p>
   </w:comment>
-  <w:comment w:author="Kwan Ho Cheng" w:id="3" w:date="2016-09-22T14:54:13Z">
+  <w:comment w:author="Kwan Ho Cheng" w:id="1" w:date="2016-09-13T20:45:21Z">
+    <w:p>
+      <w:pPr>
+        <w:keepNext w:val="0"/>
+        <w:keepLines w:val="0"/>
+        <w:widowControl w:val="0"/>
+        <w:spacing w:after="0" w:before="0" w:line="240" w:lineRule="auto"/>
+        <w:ind w:left="0" w:right="0" w:firstLine="0"/>
+        <w:contextualSpacing w:val="0"/>
+        <w:jc w:val="left"/>
+      </w:pPr>
+      <w:r>
+        <w:rPr>
+          <w:rFonts w:ascii="Arial" w:cs="Arial" w:eastAsia="Arial" w:hAnsi="Arial"/>
+          <w:b w:val="0"/>
+          <w:i w:val="0"/>
+          <w:smallCaps w:val="0"/>
+          <w:strike w:val="0"/>
+          <w:color w:val="000000"/>
+          <w:sz w:val="22"/>
+          <w:szCs w:val="22"/>
+          <w:u w:val="none"/>
+          <w:vertAlign w:val="baseline"/>
+          <w:rtl w:val="0"/>
+        </w:rPr>
+        <w:t xml:space="preserve">DONE</w:t>
+      </w:r>
+    </w:p>
+  </w:comment>
+  <w:comment w:author="Kwan Ho Cheng" w:id="4" w:date="2016-09-22T14:54:13Z">
     <w:p>
       <w:pPr>
         <w:keepNext w:val="0"/>
@@ -11725,7 +13027,7 @@
       </w:r>
     </w:p>
   </w:comment>
-  <w:comment w:author="Kwan Ho Cheng" w:id="4" w:date="2016-09-15T14:43:12Z">
+  <w:comment w:author="Kwan Ho Cheng" w:id="5" w:date="2016-09-15T14:43:12Z">
     <w:p>
       <w:pPr>
         <w:keepNext w:val="0"/>
@@ -11754,7 +13056,7 @@
       </w:r>
     </w:p>
   </w:comment>
-  <w:comment w:author="Kwan Ho Cheng" w:id="1" w:date="2016-09-13T20:45:36Z">
+  <w:comment w:author="Kwan Ho Cheng" w:id="2" w:date="2016-09-13T20:45:36Z">
     <w:p>
       <w:pPr>
         <w:keepNext w:val="0"/>
@@ -11783,7 +13085,7 @@
       </w:r>
     </w:p>
   </w:comment>
-  <w:comment w:author="Kwan Ho Cheng" w:id="2" w:date="2016-09-22T18:58:31Z">
+  <w:comment w:author="Kwan Ho Cheng" w:id="3" w:date="2016-09-22T18:58:31Z">
     <w:p>
       <w:pPr>
         <w:keepNext w:val="0"/>
@@ -14956,5 +16258,249 @@
     <w:tblStylePr w:type="seCell"/>
     <w:tblStylePr w:type="swCell"/>
   </w:style>
+  <w:style w:type="table" w:styleId="Table27">
+    <w:basedOn w:val="TableNormal"/>
+    <w:pPr>
+      <w:spacing w:after="0" w:line="240" w:lineRule="auto"/>
+    </w:pPr>
+    <w:rPr/>
+    <w:tblPr>
+      <w:tblStyleRowBandSize w:val="1"/>
+      <w:tblStyleColBandSize w:val="1"/>
+      <w:tblCellMar>
+        <w:top w:w="0.0" w:type="dxa"/>
+        <w:left w:w="115.0" w:type="dxa"/>
+        <w:bottom w:w="0.0" w:type="dxa"/>
+        <w:right w:w="115.0" w:type="dxa"/>
+      </w:tblCellMar>
+    </w:tblPr>
+    <w:tblStylePr w:type="band1Horz">
+      <w:pPr>
+        <w:contextualSpacing w:val="1"/>
+      </w:pPr>
+      <w:rPr/>
+      <w:tcPr>
+        <w:tcBorders>
+          <w:top w:color="8064a2" w:space="0" w:sz="8" w:val="single"/>
+          <w:left w:color="8064a2" w:space="0" w:sz="8" w:val="single"/>
+          <w:bottom w:color="8064a2" w:space="0" w:sz="8" w:val="single"/>
+          <w:right w:color="8064a2" w:space="0" w:sz="8" w:val="single"/>
+        </w:tcBorders>
+        <w:tcMar>
+          <w:left w:w="115.0" w:type="dxa"/>
+          <w:right w:w="115.0" w:type="dxa"/>
+        </w:tcMar>
+      </w:tcPr>
+    </w:tblStylePr>
+    <w:tblStylePr w:type="band1Vert">
+      <w:pPr>
+        <w:contextualSpacing w:val="1"/>
+      </w:pPr>
+      <w:rPr/>
+      <w:tcPr>
+        <w:tcBorders>
+          <w:top w:color="8064a2" w:space="0" w:sz="8" w:val="single"/>
+          <w:left w:color="8064a2" w:space="0" w:sz="8" w:val="single"/>
+          <w:bottom w:color="8064a2" w:space="0" w:sz="8" w:val="single"/>
+          <w:right w:color="8064a2" w:space="0" w:sz="8" w:val="single"/>
+        </w:tcBorders>
+        <w:tcMar>
+          <w:left w:w="115.0" w:type="dxa"/>
+          <w:right w:w="115.0" w:type="dxa"/>
+        </w:tcMar>
+      </w:tcPr>
+    </w:tblStylePr>
+    <w:tblStylePr w:type="band2Horz"/>
+    <w:tblStylePr w:type="band2Vert"/>
+    <w:tblStylePr w:type="firstCol">
+      <w:pPr>
+        <w:contextualSpacing w:val="1"/>
+      </w:pPr>
+      <w:rPr>
+        <w:b w:val="1"/>
+      </w:rPr>
+      <w:tcPr>
+        <w:tcMar>
+          <w:left w:w="115.0" w:type="dxa"/>
+          <w:right w:w="115.0" w:type="dxa"/>
+        </w:tcMar>
+      </w:tcPr>
+    </w:tblStylePr>
+    <w:tblStylePr w:type="firstRow">
+      <w:pPr>
+        <w:spacing w:after="0" w:before="0" w:line="240" w:lineRule="auto"/>
+      </w:pPr>
+      <w:rPr>
+        <w:b w:val="1"/>
+      </w:rPr>
+      <w:tcPr>
+        <w:shd w:fill="8064a2"/>
+        <w:tcMar>
+          <w:left w:w="115.0" w:type="dxa"/>
+          <w:right w:w="115.0" w:type="dxa"/>
+        </w:tcMar>
+      </w:tcPr>
+    </w:tblStylePr>
+    <w:tblStylePr w:type="lastCol">
+      <w:pPr>
+        <w:contextualSpacing w:val="1"/>
+      </w:pPr>
+      <w:rPr>
+        <w:b w:val="1"/>
+      </w:rPr>
+      <w:tcPr>
+        <w:tcMar>
+          <w:left w:w="115.0" w:type="dxa"/>
+          <w:right w:w="115.0" w:type="dxa"/>
+        </w:tcMar>
+      </w:tcPr>
+    </w:tblStylePr>
+    <w:tblStylePr w:type="lastRow">
+      <w:pPr>
+        <w:spacing w:after="0" w:before="0" w:line="240" w:lineRule="auto"/>
+      </w:pPr>
+      <w:rPr>
+        <w:b w:val="1"/>
+      </w:rPr>
+      <w:tcPr>
+        <w:tcBorders>
+          <w:top w:color="8064a2" w:space="0" w:sz="6" w:val="single"/>
+          <w:left w:color="8064a2" w:space="0" w:sz="8" w:val="single"/>
+          <w:bottom w:color="8064a2" w:space="0" w:sz="8" w:val="single"/>
+          <w:right w:color="8064a2" w:space="0" w:sz="8" w:val="single"/>
+        </w:tcBorders>
+        <w:tcMar>
+          <w:left w:w="115.0" w:type="dxa"/>
+          <w:right w:w="115.0" w:type="dxa"/>
+        </w:tcMar>
+      </w:tcPr>
+    </w:tblStylePr>
+    <w:tblStylePr w:type="neCell"/>
+    <w:tblStylePr w:type="nwCell"/>
+    <w:tblStylePr w:type="seCell"/>
+    <w:tblStylePr w:type="swCell"/>
+  </w:style>
+  <w:style w:type="table" w:styleId="Table28">
+    <w:basedOn w:val="TableNormal"/>
+    <w:pPr>
+      <w:spacing w:after="0" w:line="240" w:lineRule="auto"/>
+    </w:pPr>
+    <w:rPr/>
+    <w:tblPr>
+      <w:tblStyleRowBandSize w:val="1"/>
+      <w:tblStyleColBandSize w:val="1"/>
+      <w:tblCellMar>
+        <w:top w:w="0.0" w:type="dxa"/>
+        <w:left w:w="115.0" w:type="dxa"/>
+        <w:bottom w:w="0.0" w:type="dxa"/>
+        <w:right w:w="115.0" w:type="dxa"/>
+      </w:tblCellMar>
+    </w:tblPr>
+    <w:tblStylePr w:type="band1Horz">
+      <w:pPr>
+        <w:contextualSpacing w:val="1"/>
+      </w:pPr>
+      <w:rPr/>
+      <w:tcPr>
+        <w:tcBorders>
+          <w:top w:color="8064a2" w:space="0" w:sz="8" w:val="single"/>
+          <w:left w:color="8064a2" w:space="0" w:sz="8" w:val="single"/>
+          <w:bottom w:color="8064a2" w:space="0" w:sz="8" w:val="single"/>
+          <w:right w:color="8064a2" w:space="0" w:sz="8" w:val="single"/>
+        </w:tcBorders>
+        <w:tcMar>
+          <w:left w:w="115.0" w:type="dxa"/>
+          <w:right w:w="115.0" w:type="dxa"/>
+        </w:tcMar>
+      </w:tcPr>
+    </w:tblStylePr>
+    <w:tblStylePr w:type="band1Vert">
+      <w:pPr>
+        <w:contextualSpacing w:val="1"/>
+      </w:pPr>
+      <w:rPr/>
+      <w:tcPr>
+        <w:tcBorders>
+          <w:top w:color="8064a2" w:space="0" w:sz="8" w:val="single"/>
+          <w:left w:color="8064a2" w:space="0" w:sz="8" w:val="single"/>
+          <w:bottom w:color="8064a2" w:space="0" w:sz="8" w:val="single"/>
+          <w:right w:color="8064a2" w:space="0" w:sz="8" w:val="single"/>
+        </w:tcBorders>
+        <w:tcMar>
+          <w:left w:w="115.0" w:type="dxa"/>
+          <w:right w:w="115.0" w:type="dxa"/>
+        </w:tcMar>
+      </w:tcPr>
+    </w:tblStylePr>
+    <w:tblStylePr w:type="band2Horz"/>
+    <w:tblStylePr w:type="band2Vert"/>
+    <w:tblStylePr w:type="firstCol">
+      <w:pPr>
+        <w:contextualSpacing w:val="1"/>
+      </w:pPr>
+      <w:rPr>
+        <w:b w:val="1"/>
+      </w:rPr>
+      <w:tcPr>
+        <w:tcMar>
+          <w:left w:w="115.0" w:type="dxa"/>
+          <w:right w:w="115.0" w:type="dxa"/>
+        </w:tcMar>
+      </w:tcPr>
+    </w:tblStylePr>
+    <w:tblStylePr w:type="firstRow">
+      <w:pPr>
+        <w:spacing w:after="0" w:before="0" w:line="240" w:lineRule="auto"/>
+      </w:pPr>
+      <w:rPr>
+        <w:b w:val="1"/>
+      </w:rPr>
+      <w:tcPr>
+        <w:shd w:fill="8064a2"/>
+        <w:tcMar>
+          <w:left w:w="115.0" w:type="dxa"/>
+          <w:right w:w="115.0" w:type="dxa"/>
+        </w:tcMar>
+      </w:tcPr>
+    </w:tblStylePr>
+    <w:tblStylePr w:type="lastCol">
+      <w:pPr>
+        <w:contextualSpacing w:val="1"/>
+      </w:pPr>
+      <w:rPr>
+        <w:b w:val="1"/>
+      </w:rPr>
+      <w:tcPr>
+        <w:tcMar>
+          <w:left w:w="115.0" w:type="dxa"/>
+          <w:right w:w="115.0" w:type="dxa"/>
+        </w:tcMar>
+      </w:tcPr>
+    </w:tblStylePr>
+    <w:tblStylePr w:type="lastRow">
+      <w:pPr>
+        <w:spacing w:after="0" w:before="0" w:line="240" w:lineRule="auto"/>
+      </w:pPr>
+      <w:rPr>
+        <w:b w:val="1"/>
+      </w:rPr>
+      <w:tcPr>
+        <w:tcBorders>
+          <w:top w:color="8064a2" w:space="0" w:sz="6" w:val="single"/>
+          <w:left w:color="8064a2" w:space="0" w:sz="8" w:val="single"/>
+          <w:bottom w:color="8064a2" w:space="0" w:sz="8" w:val="single"/>
+          <w:right w:color="8064a2" w:space="0" w:sz="8" w:val="single"/>
+        </w:tcBorders>
+        <w:tcMar>
+          <w:left w:w="115.0" w:type="dxa"/>
+          <w:right w:w="115.0" w:type="dxa"/>
+        </w:tcMar>
+      </w:tcPr>
+    </w:tblStylePr>
+    <w:tblStylePr w:type="neCell"/>
+    <w:tblStylePr w:type="nwCell"/>
+    <w:tblStylePr w:type="seCell"/>
+    <w:tblStylePr w:type="swCell"/>
+  </w:style>
 </w:styles>
 </file>
</xml_diff>